<commit_message>
Update Notebook 9 - Working with JSON.docx
</commit_message>
<xml_diff>
--- a/Notebook 9 - Working with JSON.docx
+++ b/Notebook 9 - Working with JSON.docx
@@ -1,49 +1,36 @@
 
 <file path=word/document.xml><?xml version="1.0" encoding="utf-8"?>
-<w:document xmlns:mc="http://schemas.openxmlformats.org/markup-compatibility/2006" xmlns:o="urn:schemas-microsoft-com:office:office" xmlns:r="http://schemas.openxmlformats.org/officeDocument/2006/relationships" xmlns:m="http://schemas.openxmlformats.org/officeDocument/2006/math" xmlns:v="urn:schemas-microsoft-com:vml" xmlns:wp="http://schemas.openxmlformats.org/drawingml/2006/wordprocessingDrawing" xmlns:w10="urn:schemas-microsoft-com:office:word" xmlns:w="http://schemas.openxmlformats.org/wordprocessingml/2006/main" xmlns:wne="http://schemas.microsoft.com/office/word/2006/wordml" xmlns:sl="http://schemas.openxmlformats.org/schemaLibrary/2006/main" xmlns:a="http://schemas.openxmlformats.org/drawingml/2006/main" xmlns:pic="http://schemas.openxmlformats.org/drawingml/2006/picture" xmlns:c="http://schemas.openxmlformats.org/drawingml/2006/chart" xmlns:lc="http://schemas.openxmlformats.org/drawingml/2006/lockedCanvas" xmlns:dgm="http://schemas.openxmlformats.org/drawingml/2006/diagram" xmlns:wps="http://schemas.microsoft.com/office/word/2010/wordprocessingShape" xmlns:wpg="http://schemas.microsoft.com/office/word/2010/wordprocessingGroup" xmlns:w14="http://schemas.microsoft.com/office/word/2010/wordml" xmlns:w15="http://schemas.microsoft.com/office/word/2012/wordml">
+<w:document xmlns:wpc="http://schemas.microsoft.com/office/word/2010/wordprocessingCanvas" xmlns:cx="http://schemas.microsoft.com/office/drawing/2014/chartex" xmlns:cx1="http://schemas.microsoft.com/office/drawing/2015/9/8/chartex" xmlns:cx2="http://schemas.microsoft.com/office/drawing/2015/10/21/chartex" xmlns:cx3="http://schemas.microsoft.com/office/drawing/2016/5/9/chartex" xmlns:cx4="http://schemas.microsoft.com/office/drawing/2016/5/10/chartex" xmlns:cx5="http://schemas.microsoft.com/office/drawing/2016/5/11/chartex" xmlns:cx6="http://schemas.microsoft.com/office/drawing/2016/5/12/chartex" xmlns:cx7="http://schemas.microsoft.com/office/drawing/2016/5/13/chartex" xmlns:cx8="http://schemas.microsoft.com/office/drawing/2016/5/14/chartex" xmlns:mc="http://schemas.openxmlformats.org/markup-compatibility/2006" xmlns:aink="http://schemas.microsoft.com/office/drawing/2016/ink" xmlns:am3d="http://schemas.microsoft.com/office/drawing/2017/model3d" xmlns:o="urn:schemas-microsoft-com:office:office" xmlns:r="http://schemas.openxmlformats.org/officeDocument/2006/relationships" xmlns:m="http://schemas.openxmlformats.org/officeDocument/2006/math" xmlns:v="urn:schemas-microsoft-com:vml" xmlns:wp14="http://schemas.microsoft.com/office/word/2010/wordprocessingDrawing" xmlns:wp="http://schemas.openxmlformats.org/drawingml/2006/wordprocessingDrawing" xmlns:w10="urn:schemas-microsoft-com:office:word" xmlns:w="http://schemas.openxmlformats.org/wordprocessingml/2006/main" xmlns:w14="http://schemas.microsoft.com/office/word/2010/wordml" xmlns:w15="http://schemas.microsoft.com/office/word/2012/wordml" xmlns:w16cid="http://schemas.microsoft.com/office/word/2016/wordml/cid" xmlns:w16se="http://schemas.microsoft.com/office/word/2015/wordml/symex" xmlns:wpg="http://schemas.microsoft.com/office/word/2010/wordprocessingGroup" xmlns:wpi="http://schemas.microsoft.com/office/word/2010/wordprocessingInk" xmlns:wne="http://schemas.microsoft.com/office/word/2006/wordml" xmlns:wps="http://schemas.microsoft.com/office/word/2010/wordprocessingShape" mc:Ignorable="w14 w15 w16se w16cid wp14">
   <w:background w:color="FFFFFF"/>
   <w:body>
     <w:p>
       <w:pPr>
         <w:pStyle w:val="Title"/>
-        <w:spacing w:after="0" w:before="0" w:lineRule="auto"/>
-        <w:rPr/>
-      </w:pPr>
-      <w:bookmarkStart w:colFirst="0" w:colLast="0" w:name="_sdchlm2odb8i" w:id="0"/>
+      </w:pPr>
+      <w:bookmarkStart w:id="0" w:name="_sdchlm2odb8i" w:colFirst="0" w:colLast="0"/>
       <w:bookmarkEnd w:id="0"/>
       <w:r>
-        <w:rPr>
-          <w:rtl w:val="0"/>
-        </w:rPr>
-        <w:t xml:space="preserve">Notebook 9: Working with JSON</w:t>
+        <w:t>Notebook 9: Working with JSON</w:t>
       </w:r>
     </w:p>
     <w:p>
       <w:pPr>
         <w:pStyle w:val="Subtitle"/>
-        <w:rPr/>
-      </w:pPr>
-      <w:bookmarkStart w:colFirst="0" w:colLast="0" w:name="_qg5ms164huzs" w:id="1"/>
+      </w:pPr>
+      <w:bookmarkStart w:id="1" w:name="_qg5ms164huzs" w:colFirst="0" w:colLast="0"/>
       <w:bookmarkEnd w:id="1"/>
       <w:r>
-        <w:rPr>
-          <w:rtl w:val="0"/>
-        </w:rPr>
-        <w:t xml:space="preserve">JSON is a file format that you can use to store data.</w:t>
+        <w:t>JSON is a file format that you can use to store data.</w:t>
       </w:r>
     </w:p>
     <w:p>
       <w:pPr>
         <w:pStyle w:val="Heading1"/>
-        <w:rPr/>
-      </w:pPr>
-      <w:bookmarkStart w:colFirst="0" w:colLast="0" w:name="_gbqw8163iiyx" w:id="2"/>
+      </w:pPr>
+      <w:bookmarkStart w:id="2" w:name="_gbqw8163iiyx" w:colFirst="0" w:colLast="0"/>
       <w:bookmarkEnd w:id="2"/>
       <w:r>
-        <w:rPr>
-          <w:rtl w:val="0"/>
-        </w:rPr>
-        <w:t xml:space="preserve">Requirements</w:t>
+        <w:t>Requirements</w:t>
       </w:r>
     </w:p>
     <w:p>
@@ -52,22 +39,9 @@
           <w:ilvl w:val="0"/>
           <w:numId w:val="5"/>
         </w:numPr>
-        <w:ind w:left="720" w:hanging="360"/>
-        <w:rPr>
-          <w:sz w:val="22"/>
-          <w:szCs w:val="22"/>
-        </w:rPr>
-      </w:pPr>
-      <w:r>
-        <w:rPr>
-          <w:rtl w:val="0"/>
-        </w:rPr>
-        <w:t xml:space="preserve">Previous tutorials</w:t>
-      </w:r>
-      <w:r>
-        <w:rPr>
-          <w:rtl w:val="0"/>
-        </w:rPr>
+      </w:pPr>
+      <w:r>
+        <w:t>Previous tutorials</w:t>
       </w:r>
     </w:p>
     <w:p>
@@ -76,17 +50,9 @@
           <w:ilvl w:val="0"/>
           <w:numId w:val="1"/>
         </w:numPr>
-        <w:ind w:left="720" w:hanging="360"/>
-        <w:rPr>
-          <w:sz w:val="22"/>
-          <w:szCs w:val="22"/>
-        </w:rPr>
-      </w:pPr>
-      <w:r>
-        <w:rPr>
-          <w:rtl w:val="0"/>
-        </w:rPr>
-        <w:t xml:space="preserve">Files from previous tutorials</w:t>
+      </w:pPr>
+      <w:r>
+        <w:t>Files from previous tutorials</w:t>
       </w:r>
     </w:p>
     <w:p>
@@ -95,17 +61,9 @@
           <w:ilvl w:val="0"/>
           <w:numId w:val="1"/>
         </w:numPr>
-        <w:ind w:left="720" w:hanging="360"/>
-        <w:rPr>
-          <w:sz w:val="22"/>
-          <w:szCs w:val="22"/>
-        </w:rPr>
-      </w:pPr>
-      <w:r>
-        <w:rPr>
-          <w:rtl w:val="0"/>
-        </w:rPr>
-        <w:t xml:space="preserve">A code editor</w:t>
+      </w:pPr>
+      <w:r>
+        <w:t>A code editor</w:t>
       </w:r>
     </w:p>
     <w:p>
@@ -114,27 +72,19 @@
           <w:ilvl w:val="0"/>
           <w:numId w:val="1"/>
         </w:numPr>
-        <w:ind w:left="720" w:hanging="360"/>
-      </w:pPr>
-      <w:r>
-        <w:rPr>
-          <w:rtl w:val="0"/>
-        </w:rPr>
-        <w:t xml:space="preserve">A web browser</w:t>
+      </w:pPr>
+      <w:r>
+        <w:t>A web browser</w:t>
       </w:r>
     </w:p>
     <w:p>
       <w:pPr>
         <w:pStyle w:val="Heading1"/>
-        <w:rPr/>
-      </w:pPr>
-      <w:bookmarkStart w:colFirst="0" w:colLast="0" w:name="_5lfl0c46esdh" w:id="3"/>
+      </w:pPr>
+      <w:bookmarkStart w:id="3" w:name="_5lfl0c46esdh" w:colFirst="0" w:colLast="0"/>
       <w:bookmarkEnd w:id="3"/>
       <w:r>
-        <w:rPr>
-          <w:rtl w:val="0"/>
-        </w:rPr>
-        <w:t xml:space="preserve">Converting data to a JSON string</w:t>
+        <w:t>Converting data to a JSON string</w:t>
       </w:r>
     </w:p>
     <w:p>
@@ -143,45 +93,45 @@
           <w:ilvl w:val="0"/>
           <w:numId w:val="2"/>
         </w:numPr>
-        <w:ind w:left="720" w:hanging="360"/>
-        <w:rPr>
-          <w:u w:val="none"/>
-        </w:rPr>
-      </w:pPr>
-      <w:r>
-        <w:rPr>
-          <w:rtl w:val="0"/>
-        </w:rPr>
-        <w:t xml:space="preserve">Convert the object you created in Notebook 7 to a JSON string:</w:t>
+      </w:pPr>
+      <w:r>
+        <w:t>Convert the object you created in Notebook 7 to a JSON string:</w:t>
       </w:r>
     </w:p>
     <w:p>
       <w:pPr>
         <w:pStyle w:val="Heading3"/>
-        <w:ind w:left="810" w:firstLine="0"/>
-        <w:rPr/>
-      </w:pPr>
-      <w:bookmarkStart w:colFirst="0" w:colLast="0" w:name="_uez840qpexg" w:id="4"/>
+      </w:pPr>
+      <w:bookmarkStart w:id="4" w:name="_uez840qpexg" w:colFirst="0" w:colLast="0"/>
       <w:bookmarkEnd w:id="4"/>
       <w:r>
-        <w:rPr>
-          <w:rtl w:val="0"/>
-        </w:rPr>
-        <w:t xml:space="preserve">let stringObj = JSON.stringify(obj);</w:t>
+        <w:t xml:space="preserve">let </w:t>
+      </w:r>
+      <w:proofErr w:type="spellStart"/>
+      <w:r>
+        <w:t>stringObj</w:t>
+      </w:r>
+      <w:proofErr w:type="spellEnd"/>
+      <w:r>
+        <w:t xml:space="preserve"> = </w:t>
+      </w:r>
+      <w:proofErr w:type="spellStart"/>
+      <w:r>
+        <w:t>JSON.stringify</w:t>
+      </w:r>
+      <w:proofErr w:type="spellEnd"/>
+      <w:r>
+        <w:t>(obj);</w:t>
       </w:r>
     </w:p>
     <w:p>
       <w:pPr>
         <w:pStyle w:val="Heading1"/>
-        <w:rPr/>
-      </w:pPr>
-      <w:bookmarkStart w:colFirst="0" w:colLast="0" w:name="_jnddz9jn9f5y" w:id="5"/>
+      </w:pPr>
+      <w:bookmarkStart w:id="5" w:name="_jnddz9jn9f5y" w:colFirst="0" w:colLast="0"/>
       <w:bookmarkEnd w:id="5"/>
       <w:r>
-        <w:rPr>
-          <w:rtl w:val="0"/>
-        </w:rPr>
-        <w:t xml:space="preserve">Writing to a JSON file</w:t>
+        <w:t>Writing to a JSON file</w:t>
       </w:r>
     </w:p>
     <w:p>
@@ -190,31 +140,19 @@
           <w:ilvl w:val="0"/>
           <w:numId w:val="4"/>
         </w:numPr>
-        <w:ind w:left="720" w:hanging="360"/>
-        <w:rPr>
-          <w:u w:val="none"/>
-        </w:rPr>
-      </w:pPr>
-      <w:r>
-        <w:rPr>
-          <w:rtl w:val="0"/>
-        </w:rPr>
-        <w:t xml:space="preserve">First, you need to add this at the top of your code:</w:t>
+      </w:pPr>
+      <w:r>
+        <w:t>First, you need to add this at the top of your code:</w:t>
       </w:r>
     </w:p>
     <w:p>
       <w:pPr>
         <w:pStyle w:val="Heading3"/>
-        <w:ind w:left="810" w:firstLine="0"/>
-        <w:rPr/>
-      </w:pPr>
-      <w:bookmarkStart w:colFirst="0" w:colLast="0" w:name="_tsgfptjxa2cd" w:id="6"/>
+      </w:pPr>
+      <w:bookmarkStart w:id="6" w:name="_tsgfptjxa2cd" w:colFirst="0" w:colLast="0"/>
       <w:bookmarkEnd w:id="6"/>
       <w:r>
-        <w:rPr>
-          <w:rtl w:val="0"/>
-        </w:rPr>
-        <w:t xml:space="preserve">const fs = require('fs');</w:t>
+        <w:t>const fs = require('fs');</w:t>
       </w:r>
     </w:p>
     <w:p>
@@ -223,45 +161,55 @@
           <w:ilvl w:val="0"/>
           <w:numId w:val="4"/>
         </w:numPr>
-        <w:ind w:left="720" w:hanging="360"/>
-        <w:rPr>
-          <w:u w:val="none"/>
-        </w:rPr>
-      </w:pPr>
-      <w:r>
-        <w:rPr>
-          <w:rtl w:val="0"/>
-        </w:rPr>
-        <w:t xml:space="preserve">Now, add this to the bottom to create a new JSON file and write to it:</w:t>
+      </w:pPr>
+      <w:r>
+        <w:t xml:space="preserve">Now, add this to the bottom to create a new JSON file </w:t>
+      </w:r>
+      <w:r>
+        <w:t>and write to it:</w:t>
       </w:r>
     </w:p>
     <w:p>
       <w:pPr>
         <w:pStyle w:val="Heading3"/>
-        <w:ind w:left="810" w:firstLine="0"/>
-        <w:rPr/>
-      </w:pPr>
-      <w:bookmarkStart w:colFirst="0" w:colLast="0" w:name="_pjssvqnndgl4" w:id="7"/>
+      </w:pPr>
+      <w:bookmarkStart w:id="7" w:name="_pjssvqnndgl4" w:colFirst="0" w:colLast="0"/>
       <w:bookmarkEnd w:id="7"/>
-      <w:r>
-        <w:rPr>
-          <w:rtl w:val="0"/>
-        </w:rPr>
-        <w:t xml:space="preserve">fs.writeFile('data.json', stringObj, () =&gt; console.log('Wrote to file'));</w:t>
+      <w:proofErr w:type="spellStart"/>
+      <w:proofErr w:type="gramStart"/>
+      <w:r>
+        <w:t>fs.writeFile</w:t>
+      </w:r>
+      <w:proofErr w:type="spellEnd"/>
+      <w:proofErr w:type="gramEnd"/>
+      <w:r>
+        <w:t>('</w:t>
+      </w:r>
+      <w:proofErr w:type="spellStart"/>
+      <w:r>
+        <w:t>data.json</w:t>
+      </w:r>
+      <w:proofErr w:type="spellEnd"/>
+      <w:r>
+        <w:t xml:space="preserve">', </w:t>
+      </w:r>
+      <w:proofErr w:type="spellStart"/>
+      <w:r>
+        <w:t>stringObj</w:t>
+      </w:r>
+      <w:proofErr w:type="spellEnd"/>
+      <w:r>
+        <w:t>, () =&gt; console.log('Wrote to file'));</w:t>
       </w:r>
     </w:p>
     <w:p>
       <w:pPr>
         <w:pStyle w:val="Heading1"/>
-        <w:rPr/>
-      </w:pPr>
-      <w:bookmarkStart w:colFirst="0" w:colLast="0" w:name="_9x97tuvwgs1" w:id="8"/>
+      </w:pPr>
+      <w:bookmarkStart w:id="8" w:name="_9x97tuvwgs1" w:colFirst="0" w:colLast="0"/>
       <w:bookmarkEnd w:id="8"/>
       <w:r>
-        <w:rPr>
-          <w:rtl w:val="0"/>
-        </w:rPr>
-        <w:t xml:space="preserve">Reading data from a JSON file</w:t>
+        <w:t>Reading data from a JSON file</w:t>
       </w:r>
     </w:p>
     <w:p>
@@ -270,61 +218,57 @@
           <w:ilvl w:val="0"/>
           <w:numId w:val="6"/>
         </w:numPr>
-        <w:ind w:left="720" w:hanging="360"/>
-        <w:rPr>
-          <w:u w:val="none"/>
-        </w:rPr>
-      </w:pPr>
-      <w:r>
-        <w:rPr>
-          <w:rtl w:val="0"/>
-        </w:rPr>
-        <w:t xml:space="preserve">Make a new get endpoint:</w:t>
+      </w:pPr>
+      <w:r>
+        <w:t>Make a new get endpoint:</w:t>
       </w:r>
     </w:p>
     <w:p>
       <w:pPr>
         <w:pStyle w:val="Heading3"/>
-        <w:ind w:left="810" w:firstLine="0"/>
-        <w:rPr/>
-      </w:pPr>
-      <w:bookmarkStart w:colFirst="0" w:colLast="0" w:name="_63jzuvlwcxqq" w:id="9"/>
+      </w:pPr>
+      <w:bookmarkStart w:id="9" w:name="_63jzuvlwcxqq" w:colFirst="0" w:colLast="0"/>
       <w:bookmarkEnd w:id="9"/>
-      <w:r>
-        <w:rPr>
-          <w:rtl w:val="0"/>
-        </w:rPr>
-        <w:t xml:space="preserve">app.get('/jsondata', (req, res) =&gt; {</w:t>
+      <w:proofErr w:type="spellStart"/>
+      <w:proofErr w:type="gramStart"/>
+      <w:r>
+        <w:t>app.get</w:t>
+      </w:r>
+      <w:proofErr w:type="spellEnd"/>
+      <w:r>
+        <w:t>(</w:t>
+      </w:r>
+      <w:proofErr w:type="gramEnd"/>
+      <w:r>
+        <w:t>'/</w:t>
+      </w:r>
+      <w:proofErr w:type="spellStart"/>
+      <w:r>
+        <w:t>jsondata</w:t>
+      </w:r>
+      <w:proofErr w:type="spellEnd"/>
+      <w:r>
+        <w:t>', (req, res) =&gt; {</w:t>
       </w:r>
     </w:p>
     <w:p>
       <w:pPr>
         <w:pStyle w:val="Heading3"/>
-        <w:ind w:left="810" w:firstLine="0"/>
-        <w:rPr/>
-      </w:pPr>
-      <w:bookmarkStart w:colFirst="0" w:colLast="0" w:name="_8fiomy93r1jf" w:id="10"/>
+      </w:pPr>
+      <w:bookmarkStart w:id="10" w:name="_8fiomy93r1jf" w:colFirst="0" w:colLast="0"/>
       <w:bookmarkEnd w:id="10"/>
       <w:r>
-        <w:rPr>
-          <w:rtl w:val="0"/>
-        </w:rPr>
         <w:t xml:space="preserve">  </w:t>
       </w:r>
     </w:p>
     <w:p>
       <w:pPr>
         <w:pStyle w:val="Heading3"/>
-        <w:ind w:left="810" w:firstLine="0"/>
-        <w:rPr/>
-      </w:pPr>
-      <w:bookmarkStart w:colFirst="0" w:colLast="0" w:name="_xyqx0310incq" w:id="11"/>
+      </w:pPr>
+      <w:bookmarkStart w:id="11" w:name="_xyqx0310incq" w:colFirst="0" w:colLast="0"/>
       <w:bookmarkEnd w:id="11"/>
       <w:r>
-        <w:rPr>
-          <w:rtl w:val="0"/>
-        </w:rPr>
-        <w:t xml:space="preserve">});</w:t>
+        <w:t>});</w:t>
       </w:r>
     </w:p>
     <w:p>
@@ -333,45 +277,71 @@
           <w:ilvl w:val="0"/>
           <w:numId w:val="6"/>
         </w:numPr>
-        <w:ind w:left="720" w:hanging="360"/>
-        <w:rPr>
-          <w:u w:val="none"/>
-        </w:rPr>
-      </w:pPr>
-      <w:r>
-        <w:rPr>
-          <w:rtl w:val="0"/>
-        </w:rPr>
-        <w:t xml:space="preserve">Inside the endpoint, read data.json:</w:t>
+      </w:pPr>
+      <w:r>
+        <w:t xml:space="preserve">Inside the endpoint, read </w:t>
+      </w:r>
+      <w:proofErr w:type="spellStart"/>
+      <w:proofErr w:type="gramStart"/>
+      <w:r>
+        <w:t>data.json</w:t>
+      </w:r>
+      <w:proofErr w:type="spellEnd"/>
+      <w:proofErr w:type="gramEnd"/>
+      <w:r>
+        <w:t>:</w:t>
       </w:r>
     </w:p>
     <w:p>
       <w:pPr>
         <w:pStyle w:val="Heading3"/>
-        <w:ind w:left="810" w:firstLine="0"/>
-        <w:rPr/>
-      </w:pPr>
-      <w:bookmarkStart w:colFirst="0" w:colLast="0" w:name="_imajks9lksas" w:id="12"/>
+      </w:pPr>
+      <w:bookmarkStart w:id="12" w:name="_imajks9lksas" w:colFirst="0" w:colLast="0"/>
       <w:bookmarkEnd w:id="12"/>
       <w:r>
-        <w:rPr>
-          <w:rtl w:val="0"/>
-        </w:rPr>
-        <w:t xml:space="preserve">let fileData = fs.readFileSync('data.json', 'utf8');</w:t>
+        <w:t xml:space="preserve">let </w:t>
+      </w:r>
+      <w:proofErr w:type="spellStart"/>
+      <w:r>
+        <w:t>fileData</w:t>
+      </w:r>
+      <w:proofErr w:type="spellEnd"/>
+      <w:r>
+        <w:t xml:space="preserve"> = </w:t>
+      </w:r>
+      <w:proofErr w:type="spellStart"/>
+      <w:r>
+        <w:t>fs.readFileSyn</w:t>
+      </w:r>
+      <w:r>
+        <w:t>c</w:t>
+      </w:r>
+      <w:proofErr w:type="spellEnd"/>
+      <w:r>
+        <w:t>('</w:t>
+      </w:r>
+      <w:proofErr w:type="spellStart"/>
+      <w:r>
+        <w:t>data.json</w:t>
+      </w:r>
+      <w:proofErr w:type="spellEnd"/>
+      <w:r>
+        <w:t>'</w:t>
+      </w:r>
+      <w:bookmarkStart w:id="13" w:name="_GoBack"/>
+      <w:bookmarkEnd w:id="13"/>
+      <w:r>
+        <w:t>);</w:t>
       </w:r>
     </w:p>
     <w:p>
       <w:pPr>
         <w:pStyle w:val="Heading1"/>
-        <w:rPr/>
-      </w:pPr>
-      <w:bookmarkStart w:colFirst="0" w:colLast="0" w:name="_4gzxxlkic0h9" w:id="13"/>
-      <w:bookmarkEnd w:id="13"/>
-      <w:r>
-        <w:rPr>
-          <w:rtl w:val="0"/>
-        </w:rPr>
-        <w:t xml:space="preserve">Parsing a JSON string</w:t>
+      </w:pPr>
+      <w:bookmarkStart w:id="14" w:name="_4gzxxlkic0h9" w:colFirst="0" w:colLast="0"/>
+      <w:bookmarkEnd w:id="14"/>
+      <w:r>
+        <w:t>Parsing a JSON string</w:t>
       </w:r>
     </w:p>
     <w:p>
@@ -380,45 +350,62 @@
           <w:ilvl w:val="0"/>
           <w:numId w:val="7"/>
         </w:numPr>
-        <w:ind w:left="720" w:hanging="360"/>
-        <w:rPr>
-          <w:u w:val="none"/>
-        </w:rPr>
-      </w:pPr>
-      <w:r>
-        <w:rPr>
-          <w:rtl w:val="0"/>
-        </w:rPr>
-        <w:t xml:space="preserve">In the /jsondata endpoint, convert the file’s data back to a JavaScript object:</w:t>
+      </w:pPr>
+      <w:r>
+        <w:t>In the /</w:t>
+      </w:r>
+      <w:proofErr w:type="spellStart"/>
+      <w:r>
+        <w:t>jsondata</w:t>
+      </w:r>
+      <w:proofErr w:type="spellEnd"/>
+      <w:r>
+        <w:t xml:space="preserve"> endpoint, convert the file’s data back to a JavaScript object:</w:t>
       </w:r>
     </w:p>
     <w:p>
       <w:pPr>
         <w:pStyle w:val="Heading3"/>
-        <w:ind w:left="810" w:firstLine="0"/>
-        <w:rPr/>
-      </w:pPr>
-      <w:bookmarkStart w:colFirst="0" w:colLast="0" w:name="_m61da41k46wi" w:id="14"/>
-      <w:bookmarkEnd w:id="14"/>
-      <w:r>
-        <w:rPr>
-          <w:rtl w:val="0"/>
-        </w:rPr>
-        <w:t xml:space="preserve">let parsedData = let parsedData = JSON.parse(fileData);</w:t>
+      </w:pPr>
+      <w:bookmarkStart w:id="15" w:name="_m61da41k46wi" w:colFirst="0" w:colLast="0"/>
+      <w:bookmarkEnd w:id="15"/>
+      <w:r>
+        <w:lastRenderedPageBreak/>
+        <w:t xml:space="preserve">let </w:t>
+      </w:r>
+      <w:proofErr w:type="spellStart"/>
+      <w:r>
+        <w:t>parsedData</w:t>
+      </w:r>
+      <w:proofErr w:type="spellEnd"/>
+      <w:r>
+        <w:t xml:space="preserve"> = </w:t>
+      </w:r>
+      <w:proofErr w:type="spellStart"/>
+      <w:r>
+        <w:t>JSON.parse</w:t>
+      </w:r>
+      <w:proofErr w:type="spellEnd"/>
+      <w:r>
+        <w:t>(</w:t>
+      </w:r>
+      <w:proofErr w:type="spellStart"/>
+      <w:r>
+        <w:t>fileData</w:t>
+      </w:r>
+      <w:proofErr w:type="spellEnd"/>
+      <w:r>
+        <w:t>);</w:t>
       </w:r>
     </w:p>
     <w:p>
       <w:pPr>
         <w:pStyle w:val="Heading1"/>
-        <w:rPr/>
-      </w:pPr>
-      <w:bookmarkStart w:colFirst="0" w:colLast="0" w:name="_b800z342e0ha" w:id="15"/>
-      <w:bookmarkEnd w:id="15"/>
-      <w:r>
-        <w:rPr>
-          <w:rtl w:val="0"/>
-        </w:rPr>
-        <w:t xml:space="preserve">Using for loops in EJS</w:t>
+      </w:pPr>
+      <w:bookmarkStart w:id="16" w:name="_b800z342e0ha" w:colFirst="0" w:colLast="0"/>
+      <w:bookmarkEnd w:id="16"/>
+      <w:r>
+        <w:t>Using for loops in EJS</w:t>
       </w:r>
     </w:p>
     <w:p>
@@ -427,61 +414,59 @@
           <w:ilvl w:val="0"/>
           <w:numId w:val="3"/>
         </w:numPr>
-        <w:ind w:left="720" w:hanging="360"/>
-        <w:rPr>
-          <w:u w:val="none"/>
-        </w:rPr>
-      </w:pPr>
-      <w:r>
-        <w:rPr>
-          <w:rtl w:val="0"/>
-        </w:rPr>
-        <w:t xml:space="preserve">In the same endpoint, add this after the data is parsed:</w:t>
+      </w:pPr>
+      <w:r>
+        <w:t>In the same endpoint, add this after the data is parsed:</w:t>
       </w:r>
     </w:p>
     <w:p>
       <w:pPr>
         <w:pStyle w:val="Heading3"/>
-        <w:ind w:left="810" w:firstLine="0"/>
-        <w:rPr/>
-      </w:pPr>
-      <w:bookmarkStart w:colFirst="0" w:colLast="0" w:name="_yyka0tnjvi7" w:id="16"/>
-      <w:bookmarkEnd w:id="16"/>
-      <w:r>
-        <w:rPr>
-          <w:rtl w:val="0"/>
-        </w:rPr>
-        <w:t xml:space="preserve">res.render('jsondata', {</w:t>
+      </w:pPr>
+      <w:bookmarkStart w:id="17" w:name="_yyka0tnjvi7" w:colFirst="0" w:colLast="0"/>
+      <w:bookmarkEnd w:id="17"/>
+      <w:proofErr w:type="spellStart"/>
+      <w:proofErr w:type="gramStart"/>
+      <w:r>
+        <w:t>res.render</w:t>
+      </w:r>
+      <w:proofErr w:type="spellEnd"/>
+      <w:proofErr w:type="gramEnd"/>
+      <w:r>
+        <w:t>('</w:t>
+      </w:r>
+      <w:proofErr w:type="spellStart"/>
+      <w:r>
+        <w:t>jsondata</w:t>
+      </w:r>
+      <w:proofErr w:type="spellEnd"/>
+      <w:r>
+        <w:t>', {</w:t>
       </w:r>
     </w:p>
     <w:p>
       <w:pPr>
         <w:pStyle w:val="Heading3"/>
-        <w:ind w:left="810" w:firstLine="0"/>
-        <w:rPr/>
-      </w:pPr>
-      <w:bookmarkStart w:colFirst="0" w:colLast="0" w:name="_mewbvup0q8hy" w:id="17"/>
-      <w:bookmarkEnd w:id="17"/>
-      <w:r>
-        <w:rPr>
-          <w:rtl w:val="0"/>
-        </w:rPr>
-        <w:t xml:space="preserve">  data: parsedData</w:t>
-      </w:r>
+      </w:pPr>
+      <w:bookmarkStart w:id="18" w:name="_mewbvup0q8hy" w:colFirst="0" w:colLast="0"/>
+      <w:bookmarkEnd w:id="18"/>
+      <w:r>
+        <w:t xml:space="preserve">  data: </w:t>
+      </w:r>
+      <w:proofErr w:type="spellStart"/>
+      <w:r>
+        <w:t>parsedData</w:t>
+      </w:r>
+      <w:proofErr w:type="spellEnd"/>
     </w:p>
     <w:p>
       <w:pPr>
         <w:pStyle w:val="Heading3"/>
-        <w:ind w:left="810" w:firstLine="0"/>
-        <w:rPr/>
-      </w:pPr>
-      <w:bookmarkStart w:colFirst="0" w:colLast="0" w:name="_vqdiwa20iku5" w:id="18"/>
-      <w:bookmarkEnd w:id="18"/>
-      <w:r>
-        <w:rPr>
-          <w:rtl w:val="0"/>
-        </w:rPr>
-        <w:t xml:space="preserve">});</w:t>
+      </w:pPr>
+      <w:bookmarkStart w:id="19" w:name="_vqdiwa20iku5" w:colFirst="0" w:colLast="0"/>
+      <w:bookmarkEnd w:id="19"/>
+      <w:r>
+        <w:t>});</w:t>
       </w:r>
     </w:p>
     <w:p>
@@ -490,17 +475,17 @@
           <w:ilvl w:val="0"/>
           <w:numId w:val="3"/>
         </w:numPr>
-        <w:spacing w:after="0" w:afterAutospacing="0"/>
-        <w:ind w:left="720" w:hanging="360"/>
-        <w:rPr>
-          <w:u w:val="none"/>
-        </w:rPr>
-      </w:pPr>
-      <w:r>
-        <w:rPr>
-          <w:rtl w:val="0"/>
-        </w:rPr>
-        <w:t xml:space="preserve">Go to your folder called “views”, and create a file called “jsondata.ejs”.</w:t>
+      </w:pPr>
+      <w:r>
+        <w:t>Go to your folder called “views”, and create a file called “</w:t>
+      </w:r>
+      <w:proofErr w:type="spellStart"/>
+      <w:r>
+        <w:t>jsondata.ejs</w:t>
+      </w:r>
+      <w:proofErr w:type="spellEnd"/>
+      <w:r>
+        <w:t>”.</w:t>
       </w:r>
     </w:p>
     <w:p>
@@ -509,17 +494,18 @@
           <w:ilvl w:val="0"/>
           <w:numId w:val="3"/>
         </w:numPr>
-        <w:spacing w:after="0" w:afterAutospacing="0" w:before="0" w:beforeAutospacing="0"/>
-        <w:ind w:left="720" w:hanging="360"/>
-        <w:rPr>
-          <w:u w:val="none"/>
-        </w:rPr>
-      </w:pPr>
-      <w:r>
-        <w:rPr>
-          <w:rtl w:val="0"/>
-        </w:rPr>
-        <w:t xml:space="preserve">Open jsondata.ejs in your code editor.</w:t>
+        <w:spacing w:before="0"/>
+      </w:pPr>
+      <w:r>
+        <w:t xml:space="preserve">Open </w:t>
+      </w:r>
+      <w:proofErr w:type="spellStart"/>
+      <w:r>
+        <w:t>jsondata.ejs</w:t>
+      </w:r>
+      <w:proofErr w:type="spellEnd"/>
+      <w:r>
+        <w:t xml:space="preserve"> in your code editor.</w:t>
       </w:r>
     </w:p>
     <w:p>
@@ -528,17 +514,13 @@
           <w:ilvl w:val="0"/>
           <w:numId w:val="3"/>
         </w:numPr>
-        <w:spacing w:after="0" w:afterAutospacing="0" w:before="0" w:beforeAutospacing="0"/>
-        <w:ind w:left="720" w:hanging="360"/>
-        <w:rPr>
-          <w:u w:val="none"/>
-        </w:rPr>
-      </w:pPr>
-      <w:r>
-        <w:rPr>
-          <w:rtl w:val="0"/>
-        </w:rPr>
-        <w:t xml:space="preserve">Enter the code for a basic EJS page found in Notebook 4.</w:t>
+        <w:spacing w:before="0"/>
+      </w:pPr>
+      <w:r>
+        <w:t>Enter the code for a basic EJS page f</w:t>
+      </w:r>
+      <w:r>
+        <w:t>ound in Notebook 4.</w:t>
       </w:r>
     </w:p>
     <w:p>
@@ -547,108 +529,101 @@
           <w:ilvl w:val="0"/>
           <w:numId w:val="3"/>
         </w:numPr>
-        <w:spacing w:before="0" w:beforeAutospacing="0"/>
-        <w:ind w:left="720" w:hanging="360"/>
+        <w:spacing w:before="0"/>
+      </w:pPr>
+      <w:r>
+        <w:t>Inside the body tag, add this:</w:t>
+      </w:r>
+    </w:p>
+    <w:p>
+      <w:pPr>
+        <w:pStyle w:val="Heading3"/>
+      </w:pPr>
+      <w:bookmarkStart w:id="20" w:name="_gjtpj7973jis" w:colFirst="0" w:colLast="0"/>
+      <w:bookmarkEnd w:id="20"/>
+      <w:r>
+        <w:t xml:space="preserve">&lt;% for (let property in data) </w:t>
+      </w:r>
+      <w:proofErr w:type="gramStart"/>
+      <w:r>
+        <w:t>{ %</w:t>
+      </w:r>
+      <w:proofErr w:type="gramEnd"/>
+      <w:r>
+        <w:t>&gt;</w:t>
+      </w:r>
+    </w:p>
+    <w:p>
+      <w:pPr>
+        <w:pStyle w:val="Heading3"/>
+      </w:pPr>
+      <w:bookmarkStart w:id="21" w:name="_4jpex7c7vg9w" w:colFirst="0" w:colLast="0"/>
+      <w:bookmarkEnd w:id="21"/>
+      <w:r>
+        <w:t xml:space="preserve">    &lt;%= data[property] %&gt;&lt;</w:t>
+      </w:r>
+      <w:proofErr w:type="spellStart"/>
+      <w:r>
+        <w:t>br</w:t>
+      </w:r>
+      <w:proofErr w:type="spellEnd"/>
+      <w:r>
+        <w:t>&gt;</w:t>
+      </w:r>
+    </w:p>
+    <w:p>
+      <w:pPr>
+        <w:pStyle w:val="Heading3"/>
+      </w:pPr>
+      <w:bookmarkStart w:id="22" w:name="_hqnaqk2wzx5f" w:colFirst="0" w:colLast="0"/>
+      <w:bookmarkEnd w:id="22"/>
+      <w:r>
+        <w:t xml:space="preserve">  &lt;% } %&gt;</w:t>
+      </w:r>
+    </w:p>
+    <w:p>
+      <w:r>
+        <w:tab/>
+        <w:t>This will display every value from your JSON file, each separated by a line break.</w:t>
+      </w:r>
+    </w:p>
+    <w:p>
+      <w:r>
+        <w:t>Finally, run your code and go to /</w:t>
+      </w:r>
+      <w:proofErr w:type="spellStart"/>
+      <w:r>
+        <w:t>jsondata</w:t>
+      </w:r>
+      <w:proofErr w:type="spellEnd"/>
+      <w:r>
+        <w:t>. Yo</w:t>
+      </w:r>
+      <w:r>
+        <w:t>u should see this:</w:t>
+      </w:r>
+    </w:p>
+    <w:p>
+      <w:r>
         <w:rPr>
-          <w:u w:val="none"/>
+          <w:noProof/>
         </w:rPr>
-      </w:pPr>
-      <w:r>
-        <w:rPr>
-          <w:rtl w:val="0"/>
-        </w:rPr>
-        <w:t xml:space="preserve">Inside the body tag, add this:</w:t>
-      </w:r>
-    </w:p>
-    <w:p>
-      <w:pPr>
-        <w:pStyle w:val="Heading3"/>
-        <w:ind w:left="810" w:firstLine="0"/>
-        <w:rPr/>
-      </w:pPr>
-      <w:bookmarkStart w:colFirst="0" w:colLast="0" w:name="_gjtpj7973jis" w:id="19"/>
-      <w:bookmarkEnd w:id="19"/>
-      <w:r>
-        <w:rPr>
-          <w:rtl w:val="0"/>
-        </w:rPr>
-        <w:t xml:space="preserve">&lt;% for (let property in data) { %&gt;</w:t>
-      </w:r>
-    </w:p>
-    <w:p>
-      <w:pPr>
-        <w:pStyle w:val="Heading3"/>
-        <w:ind w:left="810" w:firstLine="0"/>
-        <w:rPr/>
-      </w:pPr>
-      <w:bookmarkStart w:colFirst="0" w:colLast="0" w:name="_4jpex7c7vg9w" w:id="20"/>
-      <w:bookmarkEnd w:id="20"/>
-      <w:r>
-        <w:rPr>
-          <w:rtl w:val="0"/>
-        </w:rPr>
-        <w:t xml:space="preserve">    &lt;%= data[property] %&gt;&lt;br&gt;</w:t>
-      </w:r>
-    </w:p>
-    <w:p>
-      <w:pPr>
-        <w:pStyle w:val="Heading3"/>
-        <w:ind w:left="810" w:firstLine="0"/>
-        <w:rPr/>
-      </w:pPr>
-      <w:bookmarkStart w:colFirst="0" w:colLast="0" w:name="_hqnaqk2wzx5f" w:id="21"/>
-      <w:bookmarkEnd w:id="21"/>
-      <w:r>
-        <w:rPr>
-          <w:rtl w:val="0"/>
-        </w:rPr>
-        <w:t xml:space="preserve">  &lt;% } %&gt;</w:t>
-      </w:r>
-    </w:p>
-    <w:p>
-      <w:pPr>
-        <w:rPr/>
-      </w:pPr>
-      <w:r>
-        <w:rPr>
-          <w:rtl w:val="0"/>
-        </w:rPr>
-        <w:tab/>
-        <w:t xml:space="preserve">This will display every value from your JSON file, each separated by a line break.</w:t>
-      </w:r>
-    </w:p>
-    <w:p>
-      <w:pPr>
-        <w:rPr/>
-      </w:pPr>
-      <w:r>
-        <w:rPr>
-          <w:rtl w:val="0"/>
-        </w:rPr>
-        <w:t xml:space="preserve">Finally, run your code and go to /jsondata. You should see this:</w:t>
-      </w:r>
-    </w:p>
-    <w:p>
-      <w:pPr>
-        <w:rPr/>
-      </w:pPr>
-      <w:r>
-        <w:rPr/>
         <w:drawing>
-          <wp:inline distB="114300" distT="114300" distL="114300" distR="114300">
+          <wp:inline distT="114300" distB="114300" distL="114300" distR="114300">
             <wp:extent cx="3695700" cy="1676400"/>
-            <wp:effectExtent b="25400" l="25400" r="25400" t="25400"/>
+            <wp:effectExtent l="25400" t="25400" r="25400" b="25400"/>
             <wp:docPr id="1" name="image1.png"/>
-            <a:graphic>
+            <wp:cNvGraphicFramePr/>
+            <a:graphic xmlns:a="http://schemas.openxmlformats.org/drawingml/2006/main">
               <a:graphicData uri="http://schemas.openxmlformats.org/drawingml/2006/picture">
-                <pic:pic>
+                <pic:pic xmlns:pic="http://schemas.openxmlformats.org/drawingml/2006/picture">
                   <pic:nvPicPr>
                     <pic:cNvPr id="0" name="image1.png"/>
                     <pic:cNvPicPr preferRelativeResize="0"/>
                   </pic:nvPicPr>
                   <pic:blipFill>
-                    <a:blip r:embed="rId6"/>
-                    <a:srcRect b="0" l="0" r="0" t="0"/>
+                    <a:blip r:embed="rId7"/>
+                    <a:srcRect/>
                     <a:stretch>
                       <a:fillRect/>
                     </a:stretch>
@@ -658,7 +633,9 @@
                       <a:off x="0" y="0"/>
                       <a:ext cx="3695700" cy="1676400"/>
                     </a:xfrm>
-                    <a:prstGeom prst="rect"/>
+                    <a:prstGeom prst="rect">
+                      <a:avLst/>
+                    </a:prstGeom>
                     <a:ln w="25400">
                       <a:solidFill>
                         <a:srgbClr val="0000FF"/>
@@ -672,199 +649,119 @@
           </wp:inline>
         </w:drawing>
       </w:r>
-      <w:r>
-        <w:rPr>
-          <w:rtl w:val="0"/>
-        </w:rPr>
-      </w:r>
     </w:p>
     <w:sectPr>
-      <w:headerReference r:id="rId7" w:type="default"/>
-      <w:headerReference r:id="rId8" w:type="first"/>
-      <w:footerReference r:id="rId9" w:type="first"/>
-      <w:pgSz w:h="15840" w:w="12240" w:orient="portrait"/>
-      <w:pgMar w:bottom="1440" w:top="1440" w:left="1440" w:right="1440" w:header="720" w:footer="720"/>
+      <w:headerReference w:type="default" r:id="rId8"/>
+      <w:headerReference w:type="first" r:id="rId9"/>
+      <w:footerReference w:type="first" r:id="rId10"/>
+      <w:pgSz w:w="12240" w:h="15840"/>
+      <w:pgMar w:top="1440" w:right="1440" w:bottom="1440" w:left="1440" w:header="720" w:footer="720" w:gutter="0"/>
       <w:pgNumType w:start="1"/>
-      <w:titlePg w:val="1"/>
+      <w:cols w:space="720"/>
+      <w:titlePg/>
     </w:sectPr>
   </w:body>
 </w:document>
 </file>
 
+<file path=word/endnotes.xml><?xml version="1.0" encoding="utf-8"?>
+<w:endnotes xmlns:wpc="http://schemas.microsoft.com/office/word/2010/wordprocessingCanvas" xmlns:cx="http://schemas.microsoft.com/office/drawing/2014/chartex" xmlns:cx1="http://schemas.microsoft.com/office/drawing/2015/9/8/chartex" xmlns:cx2="http://schemas.microsoft.com/office/drawing/2015/10/21/chartex" xmlns:cx3="http://schemas.microsoft.com/office/drawing/2016/5/9/chartex" xmlns:cx4="http://schemas.microsoft.com/office/drawing/2016/5/10/chartex" xmlns:cx5="http://schemas.microsoft.com/office/drawing/2016/5/11/chartex" xmlns:cx6="http://schemas.microsoft.com/office/drawing/2016/5/12/chartex" xmlns:cx7="http://schemas.microsoft.com/office/drawing/2016/5/13/chartex" xmlns:cx8="http://schemas.microsoft.com/office/drawing/2016/5/14/chartex" xmlns:mc="http://schemas.openxmlformats.org/markup-compatibility/2006" xmlns:aink="http://schemas.microsoft.com/office/drawing/2016/ink" xmlns:am3d="http://schemas.microsoft.com/office/drawing/2017/model3d" xmlns:o="urn:schemas-microsoft-com:office:office" xmlns:r="http://schemas.openxmlformats.org/officeDocument/2006/relationships" xmlns:m="http://schemas.openxmlformats.org/officeDocument/2006/math" xmlns:v="urn:schemas-microsoft-com:vml" xmlns:wp14="http://schemas.microsoft.com/office/word/2010/wordprocessingDrawing" xmlns:wp="http://schemas.openxmlformats.org/drawingml/2006/wordprocessingDrawing" xmlns:w10="urn:schemas-microsoft-com:office:word" xmlns:w="http://schemas.openxmlformats.org/wordprocessingml/2006/main" xmlns:w14="http://schemas.microsoft.com/office/word/2010/wordml" xmlns:w15="http://schemas.microsoft.com/office/word/2012/wordml" xmlns:w16cid="http://schemas.microsoft.com/office/word/2016/wordml/cid" xmlns:w16se="http://schemas.microsoft.com/office/word/2015/wordml/symex" xmlns:wpg="http://schemas.microsoft.com/office/word/2010/wordprocessingGroup" xmlns:wpi="http://schemas.microsoft.com/office/word/2010/wordprocessingInk" xmlns:wne="http://schemas.microsoft.com/office/word/2006/wordml" xmlns:wps="http://schemas.microsoft.com/office/word/2010/wordprocessingShape" mc:Ignorable="w14 w15 w16se w16cid wp14">
+  <w:endnote w:type="separator" w:id="-1">
+    <w:p>
+      <w:pPr>
+        <w:spacing w:before="0" w:line="240" w:lineRule="auto"/>
+      </w:pPr>
+      <w:r>
+        <w:separator/>
+      </w:r>
+    </w:p>
+  </w:endnote>
+  <w:endnote w:type="continuationSeparator" w:id="0">
+    <w:p>
+      <w:pPr>
+        <w:spacing w:before="0" w:line="240" w:lineRule="auto"/>
+      </w:pPr>
+      <w:r>
+        <w:continuationSeparator/>
+      </w:r>
+    </w:p>
+  </w:endnote>
+</w:endnotes>
+</file>
+
 <file path=word/footer1.xml><?xml version="1.0" encoding="utf-8"?>
-<w:ftr xmlns:mc="http://schemas.openxmlformats.org/markup-compatibility/2006" xmlns:o="urn:schemas-microsoft-com:office:office" xmlns:r="http://schemas.openxmlformats.org/officeDocument/2006/relationships" xmlns:m="http://schemas.openxmlformats.org/officeDocument/2006/math" xmlns:v="urn:schemas-microsoft-com:vml" xmlns:wp="http://schemas.openxmlformats.org/drawingml/2006/wordprocessingDrawing" xmlns:w10="urn:schemas-microsoft-com:office:word" xmlns:w="http://schemas.openxmlformats.org/wordprocessingml/2006/main" xmlns:wne="http://schemas.microsoft.com/office/word/2006/wordml" xmlns:sl="http://schemas.openxmlformats.org/schemaLibrary/2006/main" xmlns:a="http://schemas.openxmlformats.org/drawingml/2006/main" xmlns:pic="http://schemas.openxmlformats.org/drawingml/2006/picture" xmlns:c="http://schemas.openxmlformats.org/drawingml/2006/chart" xmlns:lc="http://schemas.openxmlformats.org/drawingml/2006/lockedCanvas" xmlns:dgm="http://schemas.openxmlformats.org/drawingml/2006/diagram" xmlns:wps="http://schemas.microsoft.com/office/word/2010/wordprocessingShape" xmlns:wpg="http://schemas.microsoft.com/office/word/2010/wordprocessingGroup" xmlns:w14="http://schemas.microsoft.com/office/word/2010/wordml" xmlns:w15="http://schemas.microsoft.com/office/word/2012/wordml">
-  <w:p>
-    <w:pPr>
-      <w:rPr/>
-    </w:pPr>
-    <w:r>
-      <w:rPr>
-        <w:rtl w:val="0"/>
-      </w:rPr>
-    </w:r>
-  </w:p>
+<w:ftr xmlns:wpc="http://schemas.microsoft.com/office/word/2010/wordprocessingCanvas" xmlns:cx="http://schemas.microsoft.com/office/drawing/2014/chartex" xmlns:cx1="http://schemas.microsoft.com/office/drawing/2015/9/8/chartex" xmlns:cx2="http://schemas.microsoft.com/office/drawing/2015/10/21/chartex" xmlns:cx3="http://schemas.microsoft.com/office/drawing/2016/5/9/chartex" xmlns:cx4="http://schemas.microsoft.com/office/drawing/2016/5/10/chartex" xmlns:cx5="http://schemas.microsoft.com/office/drawing/2016/5/11/chartex" xmlns:cx6="http://schemas.microsoft.com/office/drawing/2016/5/12/chartex" xmlns:cx7="http://schemas.microsoft.com/office/drawing/2016/5/13/chartex" xmlns:cx8="http://schemas.microsoft.com/office/drawing/2016/5/14/chartex" xmlns:mc="http://schemas.openxmlformats.org/markup-compatibility/2006" xmlns:aink="http://schemas.microsoft.com/office/drawing/2016/ink" xmlns:am3d="http://schemas.microsoft.com/office/drawing/2017/model3d" xmlns:o="urn:schemas-microsoft-com:office:office" xmlns:r="http://schemas.openxmlformats.org/officeDocument/2006/relationships" xmlns:m="http://schemas.openxmlformats.org/officeDocument/2006/math" xmlns:v="urn:schemas-microsoft-com:vml" xmlns:wp14="http://schemas.microsoft.com/office/word/2010/wordprocessingDrawing" xmlns:wp="http://schemas.openxmlformats.org/drawingml/2006/wordprocessingDrawing" xmlns:w10="urn:schemas-microsoft-com:office:word" xmlns:w="http://schemas.openxmlformats.org/wordprocessingml/2006/main" xmlns:w14="http://schemas.microsoft.com/office/word/2010/wordml" xmlns:w15="http://schemas.microsoft.com/office/word/2012/wordml" xmlns:w16cid="http://schemas.microsoft.com/office/word/2016/wordml/cid" xmlns:w16se="http://schemas.microsoft.com/office/word/2015/wordml/symex" xmlns:wpg="http://schemas.microsoft.com/office/word/2010/wordprocessingGroup" xmlns:wpi="http://schemas.microsoft.com/office/word/2010/wordprocessingInk" xmlns:wne="http://schemas.microsoft.com/office/word/2006/wordml" xmlns:wps="http://schemas.microsoft.com/office/word/2010/wordprocessingShape" mc:Ignorable="w14 w15 w16se w16cid wp14">
+  <w:p/>
 </w:ftr>
 </file>
 
+<file path=word/footnotes.xml><?xml version="1.0" encoding="utf-8"?>
+<w:footnotes xmlns:wpc="http://schemas.microsoft.com/office/word/2010/wordprocessingCanvas" xmlns:cx="http://schemas.microsoft.com/office/drawing/2014/chartex" xmlns:cx1="http://schemas.microsoft.com/office/drawing/2015/9/8/chartex" xmlns:cx2="http://schemas.microsoft.com/office/drawing/2015/10/21/chartex" xmlns:cx3="http://schemas.microsoft.com/office/drawing/2016/5/9/chartex" xmlns:cx4="http://schemas.microsoft.com/office/drawing/2016/5/10/chartex" xmlns:cx5="http://schemas.microsoft.com/office/drawing/2016/5/11/chartex" xmlns:cx6="http://schemas.microsoft.com/office/drawing/2016/5/12/chartex" xmlns:cx7="http://schemas.microsoft.com/office/drawing/2016/5/13/chartex" xmlns:cx8="http://schemas.microsoft.com/office/drawing/2016/5/14/chartex" xmlns:mc="http://schemas.openxmlformats.org/markup-compatibility/2006" xmlns:aink="http://schemas.microsoft.com/office/drawing/2016/ink" xmlns:am3d="http://schemas.microsoft.com/office/drawing/2017/model3d" xmlns:o="urn:schemas-microsoft-com:office:office" xmlns:r="http://schemas.openxmlformats.org/officeDocument/2006/relationships" xmlns:m="http://schemas.openxmlformats.org/officeDocument/2006/math" xmlns:v="urn:schemas-microsoft-com:vml" xmlns:wp14="http://schemas.microsoft.com/office/word/2010/wordprocessingDrawing" xmlns:wp="http://schemas.openxmlformats.org/drawingml/2006/wordprocessingDrawing" xmlns:w10="urn:schemas-microsoft-com:office:word" xmlns:w="http://schemas.openxmlformats.org/wordprocessingml/2006/main" xmlns:w14="http://schemas.microsoft.com/office/word/2010/wordml" xmlns:w15="http://schemas.microsoft.com/office/word/2012/wordml" xmlns:w16cid="http://schemas.microsoft.com/office/word/2016/wordml/cid" xmlns:w16se="http://schemas.microsoft.com/office/word/2015/wordml/symex" xmlns:wpg="http://schemas.microsoft.com/office/word/2010/wordprocessingGroup" xmlns:wpi="http://schemas.microsoft.com/office/word/2010/wordprocessingInk" xmlns:wne="http://schemas.microsoft.com/office/word/2006/wordml" xmlns:wps="http://schemas.microsoft.com/office/word/2010/wordprocessingShape" mc:Ignorable="w14 w15 w16se w16cid wp14">
+  <w:footnote w:type="separator" w:id="-1">
+    <w:p>
+      <w:pPr>
+        <w:spacing w:before="0" w:line="240" w:lineRule="auto"/>
+      </w:pPr>
+      <w:r>
+        <w:separator/>
+      </w:r>
+    </w:p>
+  </w:footnote>
+  <w:footnote w:type="continuationSeparator" w:id="0">
+    <w:p>
+      <w:pPr>
+        <w:spacing w:before="0" w:line="240" w:lineRule="auto"/>
+      </w:pPr>
+      <w:r>
+        <w:continuationSeparator/>
+      </w:r>
+    </w:p>
+  </w:footnote>
+</w:footnotes>
+</file>
+
 <file path=word/header1.xml><?xml version="1.0" encoding="utf-8"?>
-<w:hdr xmlns:mc="http://schemas.openxmlformats.org/markup-compatibility/2006" xmlns:o="urn:schemas-microsoft-com:office:office" xmlns:r="http://schemas.openxmlformats.org/officeDocument/2006/relationships" xmlns:m="http://schemas.openxmlformats.org/officeDocument/2006/math" xmlns:v="urn:schemas-microsoft-com:vml" xmlns:wp="http://schemas.openxmlformats.org/drawingml/2006/wordprocessingDrawing" xmlns:w10="urn:schemas-microsoft-com:office:word" xmlns:w="http://schemas.openxmlformats.org/wordprocessingml/2006/main" xmlns:wne="http://schemas.microsoft.com/office/word/2006/wordml" xmlns:sl="http://schemas.openxmlformats.org/schemaLibrary/2006/main" xmlns:a="http://schemas.openxmlformats.org/drawingml/2006/main" xmlns:pic="http://schemas.openxmlformats.org/drawingml/2006/picture" xmlns:c="http://schemas.openxmlformats.org/drawingml/2006/chart" xmlns:lc="http://schemas.openxmlformats.org/drawingml/2006/lockedCanvas" xmlns:dgm="http://schemas.openxmlformats.org/drawingml/2006/diagram" xmlns:wps="http://schemas.microsoft.com/office/word/2010/wordprocessingShape" xmlns:wpg="http://schemas.microsoft.com/office/word/2010/wordprocessingGroup" xmlns:w14="http://schemas.microsoft.com/office/word/2010/wordml" xmlns:w15="http://schemas.microsoft.com/office/word/2012/wordml">
-  <w:p>
-    <w:pPr>
-      <w:jc w:val="left"/>
-      <w:rPr/>
-    </w:pPr>
-    <w:r>
-      <w:rPr>
-        <w:rtl w:val="0"/>
-      </w:rPr>
-    </w:r>
-  </w:p>
+<w:hdr xmlns:wpc="http://schemas.microsoft.com/office/word/2010/wordprocessingCanvas" xmlns:cx="http://schemas.microsoft.com/office/drawing/2014/chartex" xmlns:cx1="http://schemas.microsoft.com/office/drawing/2015/9/8/chartex" xmlns:cx2="http://schemas.microsoft.com/office/drawing/2015/10/21/chartex" xmlns:cx3="http://schemas.microsoft.com/office/drawing/2016/5/9/chartex" xmlns:cx4="http://schemas.microsoft.com/office/drawing/2016/5/10/chartex" xmlns:cx5="http://schemas.microsoft.com/office/drawing/2016/5/11/chartex" xmlns:cx6="http://schemas.microsoft.com/office/drawing/2016/5/12/chartex" xmlns:cx7="http://schemas.microsoft.com/office/drawing/2016/5/13/chartex" xmlns:cx8="http://schemas.microsoft.com/office/drawing/2016/5/14/chartex" xmlns:mc="http://schemas.openxmlformats.org/markup-compatibility/2006" xmlns:aink="http://schemas.microsoft.com/office/drawing/2016/ink" xmlns:am3d="http://schemas.microsoft.com/office/drawing/2017/model3d" xmlns:o="urn:schemas-microsoft-com:office:office" xmlns:r="http://schemas.openxmlformats.org/officeDocument/2006/relationships" xmlns:m="http://schemas.openxmlformats.org/officeDocument/2006/math" xmlns:v="urn:schemas-microsoft-com:vml" xmlns:wp14="http://schemas.microsoft.com/office/word/2010/wordprocessingDrawing" xmlns:wp="http://schemas.openxmlformats.org/drawingml/2006/wordprocessingDrawing" xmlns:w10="urn:schemas-microsoft-com:office:word" xmlns:w="http://schemas.openxmlformats.org/wordprocessingml/2006/main" xmlns:w14="http://schemas.microsoft.com/office/word/2010/wordml" xmlns:w15="http://schemas.microsoft.com/office/word/2012/wordml" xmlns:w16cid="http://schemas.microsoft.com/office/word/2016/wordml/cid" xmlns:w16se="http://schemas.microsoft.com/office/word/2015/wordml/symex" xmlns:wpg="http://schemas.microsoft.com/office/word/2010/wordprocessingGroup" xmlns:wpi="http://schemas.microsoft.com/office/word/2010/wordprocessingInk" xmlns:wne="http://schemas.microsoft.com/office/word/2006/wordml" xmlns:wps="http://schemas.microsoft.com/office/word/2010/wordprocessingShape" mc:Ignorable="w14 w15 w16se w16cid wp14">
+  <w:p/>
 </w:hdr>
 </file>
 
 <file path=word/header2.xml><?xml version="1.0" encoding="utf-8"?>
-<w:hdr xmlns:mc="http://schemas.openxmlformats.org/markup-compatibility/2006" xmlns:o="urn:schemas-microsoft-com:office:office" xmlns:r="http://schemas.openxmlformats.org/officeDocument/2006/relationships" xmlns:m="http://schemas.openxmlformats.org/officeDocument/2006/math" xmlns:v="urn:schemas-microsoft-com:vml" xmlns:wp="http://schemas.openxmlformats.org/drawingml/2006/wordprocessingDrawing" xmlns:w10="urn:schemas-microsoft-com:office:word" xmlns:w="http://schemas.openxmlformats.org/wordprocessingml/2006/main" xmlns:wne="http://schemas.microsoft.com/office/word/2006/wordml" xmlns:sl="http://schemas.openxmlformats.org/schemaLibrary/2006/main" xmlns:a="http://schemas.openxmlformats.org/drawingml/2006/main" xmlns:pic="http://schemas.openxmlformats.org/drawingml/2006/picture" xmlns:c="http://schemas.openxmlformats.org/drawingml/2006/chart" xmlns:lc="http://schemas.openxmlformats.org/drawingml/2006/lockedCanvas" xmlns:dgm="http://schemas.openxmlformats.org/drawingml/2006/diagram" xmlns:wps="http://schemas.microsoft.com/office/word/2010/wordprocessingShape" xmlns:wpg="http://schemas.microsoft.com/office/word/2010/wordprocessingGroup" xmlns:w14="http://schemas.microsoft.com/office/word/2010/wordml" xmlns:w15="http://schemas.microsoft.com/office/word/2012/wordml">
+<w:hdr xmlns:wpc="http://schemas.microsoft.com/office/word/2010/wordprocessingCanvas" xmlns:cx="http://schemas.microsoft.com/office/drawing/2014/chartex" xmlns:cx1="http://schemas.microsoft.com/office/drawing/2015/9/8/chartex" xmlns:cx2="http://schemas.microsoft.com/office/drawing/2015/10/21/chartex" xmlns:cx3="http://schemas.microsoft.com/office/drawing/2016/5/9/chartex" xmlns:cx4="http://schemas.microsoft.com/office/drawing/2016/5/10/chartex" xmlns:cx5="http://schemas.microsoft.com/office/drawing/2016/5/11/chartex" xmlns:cx6="http://schemas.microsoft.com/office/drawing/2016/5/12/chartex" xmlns:cx7="http://schemas.microsoft.com/office/drawing/2016/5/13/chartex" xmlns:cx8="http://schemas.microsoft.com/office/drawing/2016/5/14/chartex" xmlns:mc="http://schemas.openxmlformats.org/markup-compatibility/2006" xmlns:aink="http://schemas.microsoft.com/office/drawing/2016/ink" xmlns:am3d="http://schemas.microsoft.com/office/drawing/2017/model3d" xmlns:o="urn:schemas-microsoft-com:office:office" xmlns:r="http://schemas.openxmlformats.org/officeDocument/2006/relationships" xmlns:m="http://schemas.openxmlformats.org/officeDocument/2006/math" xmlns:v="urn:schemas-microsoft-com:vml" xmlns:wp14="http://schemas.microsoft.com/office/word/2010/wordprocessingDrawing" xmlns:wp="http://schemas.openxmlformats.org/drawingml/2006/wordprocessingDrawing" xmlns:w10="urn:schemas-microsoft-com:office:word" xmlns:w="http://schemas.openxmlformats.org/wordprocessingml/2006/main" xmlns:w14="http://schemas.microsoft.com/office/word/2010/wordml" xmlns:w15="http://schemas.microsoft.com/office/word/2012/wordml" xmlns:w16cid="http://schemas.microsoft.com/office/word/2016/wordml/cid" xmlns:w16se="http://schemas.microsoft.com/office/word/2015/wordml/symex" xmlns:wpg="http://schemas.microsoft.com/office/word/2010/wordprocessingGroup" xmlns:wpi="http://schemas.microsoft.com/office/word/2010/wordprocessingInk" xmlns:wne="http://schemas.microsoft.com/office/word/2006/wordml" xmlns:wps="http://schemas.microsoft.com/office/word/2010/wordprocessingShape" mc:Ignorable="w14 w15 w16se w16cid wp14">
   <w:p>
     <w:pPr>
       <w:jc w:val="right"/>
-      <w:rPr/>
     </w:pPr>
     <w:r>
-      <w:rPr>
-        <w:rtl w:val="0"/>
-      </w:rPr>
-      <w:t xml:space="preserve">Oley Birkeland, Christian Boldt, John Eckert, Jaysin Haugh</w:t>
-      <w:br w:type="textWrapping"/>
-      <w:t xml:space="preserve">Team E</w:t>
+      <w:t xml:space="preserve">Oley Birkeland, Christian Boldt, John Eckert, </w:t>
+    </w:r>
+    <w:proofErr w:type="spellStart"/>
+    <w:r>
+      <w:t>Jaysin</w:t>
+    </w:r>
+    <w:proofErr w:type="spellEnd"/>
+    <w:r>
+      <w:t xml:space="preserve"> Haugh</w:t>
+    </w:r>
+    <w:r>
+      <w:br/>
+      <w:t>Team E</w:t>
     </w:r>
   </w:p>
   <w:p>
     <w:pPr>
       <w:jc w:val="right"/>
-      <w:rPr/>
     </w:pPr>
-    <w:r>
-      <w:rPr>
-        <w:rtl w:val="0"/>
-      </w:rPr>
-    </w:r>
   </w:p>
 </w:hdr>
 </file>
 
 <file path=word/numbering.xml><?xml version="1.0" encoding="utf-8"?>
-<w:numbering xmlns:mc="http://schemas.openxmlformats.org/markup-compatibility/2006" xmlns:o="urn:schemas-microsoft-com:office:office" xmlns:r="http://schemas.openxmlformats.org/officeDocument/2006/relationships" xmlns:m="http://schemas.openxmlformats.org/officeDocument/2006/math" xmlns:v="urn:schemas-microsoft-com:vml" xmlns:wp="http://schemas.openxmlformats.org/drawingml/2006/wordprocessingDrawing" xmlns:w10="urn:schemas-microsoft-com:office:word" xmlns:w="http://schemas.openxmlformats.org/wordprocessingml/2006/main" xmlns:wne="http://schemas.microsoft.com/office/word/2006/wordml" xmlns:sl="http://schemas.openxmlformats.org/schemaLibrary/2006/main" xmlns:a="http://schemas.openxmlformats.org/drawingml/2006/main" xmlns:pic="http://schemas.openxmlformats.org/drawingml/2006/picture" xmlns:c="http://schemas.openxmlformats.org/drawingml/2006/chart" xmlns:lc="http://schemas.openxmlformats.org/drawingml/2006/lockedCanvas" xmlns:dgm="http://schemas.openxmlformats.org/drawingml/2006/diagram" xmlns:wps="http://schemas.microsoft.com/office/word/2010/wordprocessingShape" xmlns:wpg="http://schemas.microsoft.com/office/word/2010/wordprocessingGroup" xmlns:w14="http://schemas.microsoft.com/office/word/2010/wordml" xmlns:w15="http://schemas.microsoft.com/office/word/2012/wordml">
-  <w:abstractNum w:abstractNumId="1">
-    <w:lvl w:ilvl="0">
-      <w:start w:val="1"/>
-      <w:numFmt w:val="bullet"/>
-      <w:lvlText w:val="●"/>
-      <w:lvlJc w:val="left"/>
-      <w:pPr>
-        <w:ind w:left="720" w:hanging="360"/>
-      </w:pPr>
-      <w:rPr>
-        <w:u w:val="none"/>
-      </w:rPr>
-    </w:lvl>
-    <w:lvl w:ilvl="1">
-      <w:start w:val="1"/>
-      <w:numFmt w:val="bullet"/>
-      <w:lvlText w:val="○"/>
-      <w:lvlJc w:val="left"/>
-      <w:pPr>
-        <w:ind w:left="1440" w:hanging="360"/>
-      </w:pPr>
-      <w:rPr>
-        <w:u w:val="none"/>
-      </w:rPr>
-    </w:lvl>
-    <w:lvl w:ilvl="2">
-      <w:start w:val="1"/>
-      <w:numFmt w:val="bullet"/>
-      <w:lvlText w:val="■"/>
-      <w:lvlJc w:val="left"/>
-      <w:pPr>
-        <w:ind w:left="2160" w:hanging="360"/>
-      </w:pPr>
-      <w:rPr>
-        <w:u w:val="none"/>
-      </w:rPr>
-    </w:lvl>
-    <w:lvl w:ilvl="3">
-      <w:start w:val="1"/>
-      <w:numFmt w:val="bullet"/>
-      <w:lvlText w:val="●"/>
-      <w:lvlJc w:val="left"/>
-      <w:pPr>
-        <w:ind w:left="2880" w:hanging="360"/>
-      </w:pPr>
-      <w:rPr>
-        <w:u w:val="none"/>
-      </w:rPr>
-    </w:lvl>
-    <w:lvl w:ilvl="4">
-      <w:start w:val="1"/>
-      <w:numFmt w:val="bullet"/>
-      <w:lvlText w:val="○"/>
-      <w:lvlJc w:val="left"/>
-      <w:pPr>
-        <w:ind w:left="3600" w:hanging="360"/>
-      </w:pPr>
-      <w:rPr>
-        <w:u w:val="none"/>
-      </w:rPr>
-    </w:lvl>
-    <w:lvl w:ilvl="5">
-      <w:start w:val="1"/>
-      <w:numFmt w:val="bullet"/>
-      <w:lvlText w:val="■"/>
-      <w:lvlJc w:val="left"/>
-      <w:pPr>
-        <w:ind w:left="4320" w:hanging="360"/>
-      </w:pPr>
-      <w:rPr>
-        <w:u w:val="none"/>
-      </w:rPr>
-    </w:lvl>
-    <w:lvl w:ilvl="6">
-      <w:start w:val="1"/>
-      <w:numFmt w:val="bullet"/>
-      <w:lvlText w:val="●"/>
-      <w:lvlJc w:val="left"/>
-      <w:pPr>
-        <w:ind w:left="5040" w:hanging="360"/>
-      </w:pPr>
-      <w:rPr>
-        <w:u w:val="none"/>
-      </w:rPr>
-    </w:lvl>
-    <w:lvl w:ilvl="7">
-      <w:start w:val="1"/>
-      <w:numFmt w:val="bullet"/>
-      <w:lvlText w:val="○"/>
-      <w:lvlJc w:val="left"/>
-      <w:pPr>
-        <w:ind w:left="5760" w:hanging="360"/>
-      </w:pPr>
-      <w:rPr>
-        <w:u w:val="none"/>
-      </w:rPr>
-    </w:lvl>
-    <w:lvl w:ilvl="8">
-      <w:start w:val="1"/>
-      <w:numFmt w:val="bullet"/>
-      <w:lvlText w:val="■"/>
-      <w:lvlJc w:val="left"/>
-      <w:pPr>
-        <w:ind w:left="6480" w:hanging="360"/>
-      </w:pPr>
-      <w:rPr>
-        <w:u w:val="none"/>
-      </w:rPr>
-    </w:lvl>
-  </w:abstractNum>
-  <w:abstractNum w:abstractNumId="2">
+<w:numbering xmlns:wpc="http://schemas.microsoft.com/office/word/2010/wordprocessingCanvas" xmlns:cx="http://schemas.microsoft.com/office/drawing/2014/chartex" xmlns:cx1="http://schemas.microsoft.com/office/drawing/2015/9/8/chartex" xmlns:cx2="http://schemas.microsoft.com/office/drawing/2015/10/21/chartex" xmlns:cx3="http://schemas.microsoft.com/office/drawing/2016/5/9/chartex" xmlns:cx4="http://schemas.microsoft.com/office/drawing/2016/5/10/chartex" xmlns:cx5="http://schemas.microsoft.com/office/drawing/2016/5/11/chartex" xmlns:cx6="http://schemas.microsoft.com/office/drawing/2016/5/12/chartex" xmlns:cx7="http://schemas.microsoft.com/office/drawing/2016/5/13/chartex" xmlns:cx8="http://schemas.microsoft.com/office/drawing/2016/5/14/chartex" xmlns:mc="http://schemas.openxmlformats.org/markup-compatibility/2006" xmlns:aink="http://schemas.microsoft.com/office/drawing/2016/ink" xmlns:am3d="http://schemas.microsoft.com/office/drawing/2017/model3d" xmlns:o="urn:schemas-microsoft-com:office:office" xmlns:r="http://schemas.openxmlformats.org/officeDocument/2006/relationships" xmlns:m="http://schemas.openxmlformats.org/officeDocument/2006/math" xmlns:v="urn:schemas-microsoft-com:vml" xmlns:wp14="http://schemas.microsoft.com/office/word/2010/wordprocessingDrawing" xmlns:wp="http://schemas.openxmlformats.org/drawingml/2006/wordprocessingDrawing" xmlns:w10="urn:schemas-microsoft-com:office:word" xmlns:w="http://schemas.openxmlformats.org/wordprocessingml/2006/main" xmlns:w14="http://schemas.microsoft.com/office/word/2010/wordml" xmlns:w15="http://schemas.microsoft.com/office/word/2012/wordml" xmlns:w16cid="http://schemas.microsoft.com/office/word/2016/wordml/cid" xmlns:w16se="http://schemas.microsoft.com/office/word/2015/wordml/symex" xmlns:wpg="http://schemas.microsoft.com/office/word/2010/wordprocessingGroup" xmlns:wpi="http://schemas.microsoft.com/office/word/2010/wordprocessingInk" xmlns:wne="http://schemas.microsoft.com/office/word/2006/wordml" xmlns:wps="http://schemas.microsoft.com/office/word/2010/wordprocessingShape" mc:Ignorable="w14 w15 w16se w16cid wp14">
+  <w:abstractNum w:abstractNumId="0" w15:restartNumberingAfterBreak="0">
+    <w:nsid w:val="46AD0B5B"/>
+    <w:multiLevelType w:val="multilevel"/>
+    <w:tmpl w:val="C018F086"/>
     <w:lvl w:ilvl="0">
       <w:start w:val="1"/>
       <w:numFmt w:val="decimal"/>
@@ -974,7 +871,10 @@
       </w:rPr>
     </w:lvl>
   </w:abstractNum>
-  <w:abstractNum w:abstractNumId="3">
+  <w:abstractNum w:abstractNumId="1" w15:restartNumberingAfterBreak="0">
+    <w:nsid w:val="4E9502BC"/>
+    <w:multiLevelType w:val="multilevel"/>
+    <w:tmpl w:val="28EC43A0"/>
     <w:lvl w:ilvl="0">
       <w:start w:val="1"/>
       <w:numFmt w:val="decimal"/>
@@ -1084,7 +984,10 @@
       </w:rPr>
     </w:lvl>
   </w:abstractNum>
-  <w:abstractNum w:abstractNumId="4">
+  <w:abstractNum w:abstractNumId="2" w15:restartNumberingAfterBreak="0">
+    <w:nsid w:val="5C8C3919"/>
+    <w:multiLevelType w:val="multilevel"/>
+    <w:tmpl w:val="8070D85A"/>
     <w:lvl w:ilvl="0">
       <w:start w:val="1"/>
       <w:numFmt w:val="decimal"/>
@@ -1194,7 +1097,10 @@
       </w:rPr>
     </w:lvl>
   </w:abstractNum>
-  <w:abstractNum w:abstractNumId="5">
+  <w:abstractNum w:abstractNumId="3" w15:restartNumberingAfterBreak="0">
+    <w:nsid w:val="611A5D78"/>
+    <w:multiLevelType w:val="multilevel"/>
+    <w:tmpl w:val="18362974"/>
     <w:lvl w:ilvl="0">
       <w:start w:val="1"/>
       <w:numFmt w:val="bullet"/>
@@ -1304,7 +1210,10 @@
       </w:rPr>
     </w:lvl>
   </w:abstractNum>
-  <w:abstractNum w:abstractNumId="6">
+  <w:abstractNum w:abstractNumId="4" w15:restartNumberingAfterBreak="0">
+    <w:nsid w:val="6BCC384B"/>
+    <w:multiLevelType w:val="multilevel"/>
+    <w:tmpl w:val="C55877B6"/>
     <w:lvl w:ilvl="0">
       <w:start w:val="1"/>
       <w:numFmt w:val="decimal"/>
@@ -1414,7 +1323,10 @@
       </w:rPr>
     </w:lvl>
   </w:abstractNum>
-  <w:abstractNum w:abstractNumId="7">
+  <w:abstractNum w:abstractNumId="5" w15:restartNumberingAfterBreak="0">
+    <w:nsid w:val="71A941F9"/>
+    <w:multiLevelType w:val="multilevel"/>
+    <w:tmpl w:val="55CE2D30"/>
     <w:lvl w:ilvl="0">
       <w:start w:val="1"/>
       <w:numFmt w:val="decimal"/>
@@ -1524,40 +1436,153 @@
       </w:rPr>
     </w:lvl>
   </w:abstractNum>
+  <w:abstractNum w:abstractNumId="6" w15:restartNumberingAfterBreak="0">
+    <w:nsid w:val="79A86914"/>
+    <w:multiLevelType w:val="multilevel"/>
+    <w:tmpl w:val="F3CEA618"/>
+    <w:lvl w:ilvl="0">
+      <w:start w:val="1"/>
+      <w:numFmt w:val="bullet"/>
+      <w:lvlText w:val="●"/>
+      <w:lvlJc w:val="left"/>
+      <w:pPr>
+        <w:ind w:left="720" w:hanging="360"/>
+      </w:pPr>
+      <w:rPr>
+        <w:u w:val="none"/>
+      </w:rPr>
+    </w:lvl>
+    <w:lvl w:ilvl="1">
+      <w:start w:val="1"/>
+      <w:numFmt w:val="bullet"/>
+      <w:lvlText w:val="○"/>
+      <w:lvlJc w:val="left"/>
+      <w:pPr>
+        <w:ind w:left="1440" w:hanging="360"/>
+      </w:pPr>
+      <w:rPr>
+        <w:u w:val="none"/>
+      </w:rPr>
+    </w:lvl>
+    <w:lvl w:ilvl="2">
+      <w:start w:val="1"/>
+      <w:numFmt w:val="bullet"/>
+      <w:lvlText w:val="■"/>
+      <w:lvlJc w:val="left"/>
+      <w:pPr>
+        <w:ind w:left="2160" w:hanging="360"/>
+      </w:pPr>
+      <w:rPr>
+        <w:u w:val="none"/>
+      </w:rPr>
+    </w:lvl>
+    <w:lvl w:ilvl="3">
+      <w:start w:val="1"/>
+      <w:numFmt w:val="bullet"/>
+      <w:lvlText w:val="●"/>
+      <w:lvlJc w:val="left"/>
+      <w:pPr>
+        <w:ind w:left="2880" w:hanging="360"/>
+      </w:pPr>
+      <w:rPr>
+        <w:u w:val="none"/>
+      </w:rPr>
+    </w:lvl>
+    <w:lvl w:ilvl="4">
+      <w:start w:val="1"/>
+      <w:numFmt w:val="bullet"/>
+      <w:lvlText w:val="○"/>
+      <w:lvlJc w:val="left"/>
+      <w:pPr>
+        <w:ind w:left="3600" w:hanging="360"/>
+      </w:pPr>
+      <w:rPr>
+        <w:u w:val="none"/>
+      </w:rPr>
+    </w:lvl>
+    <w:lvl w:ilvl="5">
+      <w:start w:val="1"/>
+      <w:numFmt w:val="bullet"/>
+      <w:lvlText w:val="■"/>
+      <w:lvlJc w:val="left"/>
+      <w:pPr>
+        <w:ind w:left="4320" w:hanging="360"/>
+      </w:pPr>
+      <w:rPr>
+        <w:u w:val="none"/>
+      </w:rPr>
+    </w:lvl>
+    <w:lvl w:ilvl="6">
+      <w:start w:val="1"/>
+      <w:numFmt w:val="bullet"/>
+      <w:lvlText w:val="●"/>
+      <w:lvlJc w:val="left"/>
+      <w:pPr>
+        <w:ind w:left="5040" w:hanging="360"/>
+      </w:pPr>
+      <w:rPr>
+        <w:u w:val="none"/>
+      </w:rPr>
+    </w:lvl>
+    <w:lvl w:ilvl="7">
+      <w:start w:val="1"/>
+      <w:numFmt w:val="bullet"/>
+      <w:lvlText w:val="○"/>
+      <w:lvlJc w:val="left"/>
+      <w:pPr>
+        <w:ind w:left="5760" w:hanging="360"/>
+      </w:pPr>
+      <w:rPr>
+        <w:u w:val="none"/>
+      </w:rPr>
+    </w:lvl>
+    <w:lvl w:ilvl="8">
+      <w:start w:val="1"/>
+      <w:numFmt w:val="bullet"/>
+      <w:lvlText w:val="■"/>
+      <w:lvlJc w:val="left"/>
+      <w:pPr>
+        <w:ind w:left="6480" w:hanging="360"/>
+      </w:pPr>
+      <w:rPr>
+        <w:u w:val="none"/>
+      </w:rPr>
+    </w:lvl>
+  </w:abstractNum>
   <w:num w:numId="1">
-    <w:abstractNumId w:val="1"/>
+    <w:abstractNumId w:val="3"/>
   </w:num>
   <w:num w:numId="2">
     <w:abstractNumId w:val="2"/>
   </w:num>
   <w:num w:numId="3">
-    <w:abstractNumId w:val="3"/>
+    <w:abstractNumId w:val="1"/>
   </w:num>
   <w:num w:numId="4">
     <w:abstractNumId w:val="4"/>
   </w:num>
   <w:num w:numId="5">
-    <w:abstractNumId w:val="5"/>
+    <w:abstractNumId w:val="6"/>
   </w:num>
   <w:num w:numId="6">
-    <w:abstractNumId w:val="6"/>
+    <w:abstractNumId w:val="0"/>
   </w:num>
   <w:num w:numId="7">
-    <w:abstractNumId w:val="7"/>
+    <w:abstractNumId w:val="5"/>
   </w:num>
 </w:numbering>
 </file>
 
 <file path=word/styles.xml><?xml version="1.0" encoding="utf-8"?>
-<w:styles xmlns:mc="http://schemas.openxmlformats.org/markup-compatibility/2006" xmlns:o="urn:schemas-microsoft-com:office:office" xmlns:r="http://schemas.openxmlformats.org/officeDocument/2006/relationships" xmlns:m="http://schemas.openxmlformats.org/officeDocument/2006/math" xmlns:v="urn:schemas-microsoft-com:vml" xmlns:wp="http://schemas.openxmlformats.org/drawingml/2006/wordprocessingDrawing" xmlns:w10="urn:schemas-microsoft-com:office:word" xmlns:w="http://schemas.openxmlformats.org/wordprocessingml/2006/main" xmlns:wne="http://schemas.microsoft.com/office/word/2006/wordml" xmlns:sl="http://schemas.openxmlformats.org/schemaLibrary/2006/main" xmlns:a="http://schemas.openxmlformats.org/drawingml/2006/main" xmlns:pic="http://schemas.openxmlformats.org/drawingml/2006/picture" xmlns:c="http://schemas.openxmlformats.org/drawingml/2006/chart" xmlns:lc="http://schemas.openxmlformats.org/drawingml/2006/lockedCanvas" xmlns:dgm="http://schemas.openxmlformats.org/drawingml/2006/diagram" xmlns:wps="http://schemas.microsoft.com/office/word/2010/wordprocessingShape" xmlns:wpg="http://schemas.microsoft.com/office/word/2010/wordprocessingGroup" xmlns:w14="http://schemas.microsoft.com/office/word/2010/wordml" xmlns:w15="http://schemas.microsoft.com/office/word/2012/wordml">
+<w:styles xmlns:mc="http://schemas.openxmlformats.org/markup-compatibility/2006" xmlns:r="http://schemas.openxmlformats.org/officeDocument/2006/relationships" xmlns:w="http://schemas.openxmlformats.org/wordprocessingml/2006/main" xmlns:w14="http://schemas.microsoft.com/office/word/2010/wordml" xmlns:w15="http://schemas.microsoft.com/office/word/2012/wordml" xmlns:w16cid="http://schemas.microsoft.com/office/word/2016/wordml/cid" xmlns:w16se="http://schemas.microsoft.com/office/word/2015/wordml/symex" mc:Ignorable="w14 w15 w16se w16cid">
   <w:docDefaults>
     <w:rPrDefault>
       <w:rPr>
-        <w:rFonts w:ascii="Roboto" w:cs="Roboto" w:eastAsia="Roboto" w:hAnsi="Roboto"/>
+        <w:rFonts w:ascii="Roboto" w:eastAsia="Roboto" w:hAnsi="Roboto" w:cs="Roboto"/>
         <w:color w:val="111111"/>
         <w:sz w:val="22"/>
         <w:szCs w:val="22"/>
-        <w:lang w:val="en"/>
+        <w:lang w:val="en" w:eastAsia="en-US" w:bidi="ar-SA"/>
       </w:rPr>
     </w:rPrDefault>
     <w:pPrDefault>
@@ -1566,21 +1591,398 @@
       </w:pPr>
     </w:pPrDefault>
   </w:docDefaults>
-  <w:style w:type="paragraph" w:styleId="Normal" w:default="1">
-    <w:name w:val="normal"/>
-  </w:style>
-  <w:style w:type="table" w:styleId="TableNormal" w:default="1">
-    <w:name w:val="Table Normal"/>
+  <w:latentStyles w:defLockedState="0" w:defUIPriority="99" w:defSemiHidden="0" w:defUnhideWhenUsed="0" w:defQFormat="0" w:count="375">
+    <w:lsdException w:name="Normal" w:uiPriority="0" w:qFormat="1"/>
+    <w:lsdException w:name="heading 1" w:uiPriority="9" w:qFormat="1"/>
+    <w:lsdException w:name="heading 2" w:semiHidden="1" w:uiPriority="9" w:unhideWhenUsed="1" w:qFormat="1"/>
+    <w:lsdException w:name="heading 3" w:semiHidden="1" w:uiPriority="9" w:unhideWhenUsed="1" w:qFormat="1"/>
+    <w:lsdException w:name="heading 4" w:semiHidden="1" w:uiPriority="9" w:unhideWhenUsed="1" w:qFormat="1"/>
+    <w:lsdException w:name="heading 5" w:semiHidden="1" w:uiPriority="9" w:unhideWhenUsed="1" w:qFormat="1"/>
+    <w:lsdException w:name="heading 6" w:semiHidden="1" w:uiPriority="9" w:unhideWhenUsed="1" w:qFormat="1"/>
+    <w:lsdException w:name="heading 7" w:semiHidden="1" w:uiPriority="9" w:unhideWhenUsed="1" w:qFormat="1"/>
+    <w:lsdException w:name="heading 8" w:semiHidden="1" w:uiPriority="9" w:unhideWhenUsed="1" w:qFormat="1"/>
+    <w:lsdException w:name="heading 9" w:semiHidden="1" w:uiPriority="9" w:unhideWhenUsed="1" w:qFormat="1"/>
+    <w:lsdException w:name="index 1" w:semiHidden="1" w:unhideWhenUsed="1"/>
+    <w:lsdException w:name="index 2" w:semiHidden="1" w:unhideWhenUsed="1"/>
+    <w:lsdException w:name="index 3" w:semiHidden="1" w:unhideWhenUsed="1"/>
+    <w:lsdException w:name="index 4" w:semiHidden="1" w:unhideWhenUsed="1"/>
+    <w:lsdException w:name="index 5" w:semiHidden="1" w:unhideWhenUsed="1"/>
+    <w:lsdException w:name="index 6" w:semiHidden="1" w:unhideWhenUsed="1"/>
+    <w:lsdException w:name="index 7" w:semiHidden="1" w:unhideWhenUsed="1"/>
+    <w:lsdException w:name="index 8" w:semiHidden="1" w:unhideWhenUsed="1"/>
+    <w:lsdException w:name="index 9" w:semiHidden="1" w:unhideWhenUsed="1"/>
+    <w:lsdException w:name="toc 1" w:semiHidden="1" w:uiPriority="39" w:unhideWhenUsed="1"/>
+    <w:lsdException w:name="toc 2" w:semiHidden="1" w:uiPriority="39" w:unhideWhenUsed="1"/>
+    <w:lsdException w:name="toc 3" w:semiHidden="1" w:uiPriority="39" w:unhideWhenUsed="1"/>
+    <w:lsdException w:name="toc 4" w:semiHidden="1" w:uiPriority="39" w:unhideWhenUsed="1"/>
+    <w:lsdException w:name="toc 5" w:semiHidden="1" w:uiPriority="39" w:unhideWhenUsed="1"/>
+    <w:lsdException w:name="toc 6" w:semiHidden="1" w:uiPriority="39" w:unhideWhenUsed="1"/>
+    <w:lsdException w:name="toc 7" w:semiHidden="1" w:uiPriority="39" w:unhideWhenUsed="1"/>
+    <w:lsdException w:name="toc 8" w:semiHidden="1" w:uiPriority="39" w:unhideWhenUsed="1"/>
+    <w:lsdException w:name="toc 9" w:semiHidden="1" w:uiPriority="39" w:unhideWhenUsed="1"/>
+    <w:lsdException w:name="Normal Indent" w:semiHidden="1" w:unhideWhenUsed="1"/>
+    <w:lsdException w:name="footnote text" w:semiHidden="1" w:unhideWhenUsed="1"/>
+    <w:lsdException w:name="annotation text" w:semiHidden="1" w:unhideWhenUsed="1"/>
+    <w:lsdException w:name="header" w:semiHidden="1" w:unhideWhenUsed="1"/>
+    <w:lsdException w:name="footer" w:semiHidden="1" w:unhideWhenUsed="1"/>
+    <w:lsdException w:name="index heading" w:semiHidden="1" w:unhideWhenUsed="1"/>
+    <w:lsdException w:name="caption" w:semiHidden="1" w:uiPriority="35" w:unhideWhenUsed="1" w:qFormat="1"/>
+    <w:lsdException w:name="table of figures" w:semiHidden="1" w:unhideWhenUsed="1"/>
+    <w:lsdException w:name="envelope address" w:semiHidden="1" w:unhideWhenUsed="1"/>
+    <w:lsdException w:name="envelope return" w:semiHidden="1" w:unhideWhenUsed="1"/>
+    <w:lsdException w:name="footnote reference" w:semiHidden="1" w:unhideWhenUsed="1"/>
+    <w:lsdException w:name="annotation reference" w:semiHidden="1" w:unhideWhenUsed="1"/>
+    <w:lsdException w:name="line number" w:semiHidden="1" w:unhideWhenUsed="1"/>
+    <w:lsdException w:name="page number" w:semiHidden="1" w:unhideWhenUsed="1"/>
+    <w:lsdException w:name="endnote reference" w:semiHidden="1" w:unhideWhenUsed="1"/>
+    <w:lsdException w:name="endnote text" w:semiHidden="1" w:unhideWhenUsed="1"/>
+    <w:lsdException w:name="table of authorities" w:semiHidden="1" w:unhideWhenUsed="1"/>
+    <w:lsdException w:name="macro" w:semiHidden="1" w:unhideWhenUsed="1"/>
+    <w:lsdException w:name="toa heading" w:semiHidden="1" w:unhideWhenUsed="1"/>
+    <w:lsdException w:name="List" w:semiHidden="1" w:unhideWhenUsed="1"/>
+    <w:lsdException w:name="List Bullet" w:semiHidden="1" w:unhideWhenUsed="1"/>
+    <w:lsdException w:name="List Number" w:semiHidden="1" w:unhideWhenUsed="1"/>
+    <w:lsdException w:name="List 2" w:semiHidden="1" w:unhideWhenUsed="1"/>
+    <w:lsdException w:name="List 3" w:semiHidden="1" w:unhideWhenUsed="1"/>
+    <w:lsdException w:name="List 4" w:semiHidden="1" w:unhideWhenUsed="1"/>
+    <w:lsdException w:name="List 5" w:semiHidden="1" w:unhideWhenUsed="1"/>
+    <w:lsdException w:name="List Bullet 2" w:semiHidden="1" w:unhideWhenUsed="1"/>
+    <w:lsdException w:name="List Bullet 3" w:semiHidden="1" w:unhideWhenUsed="1"/>
+    <w:lsdException w:name="List Bullet 4" w:semiHidden="1" w:unhideWhenUsed="1"/>
+    <w:lsdException w:name="List Bullet 5" w:semiHidden="1" w:unhideWhenUsed="1"/>
+    <w:lsdException w:name="List Number 2" w:semiHidden="1" w:unhideWhenUsed="1"/>
+    <w:lsdException w:name="List Number 3" w:semiHidden="1" w:unhideWhenUsed="1"/>
+    <w:lsdException w:name="List Number 4" w:semiHidden="1" w:unhideWhenUsed="1"/>
+    <w:lsdException w:name="List Number 5" w:semiHidden="1" w:unhideWhenUsed="1"/>
+    <w:lsdException w:name="Title" w:uiPriority="10" w:qFormat="1"/>
+    <w:lsdException w:name="Closing" w:semiHidden="1" w:unhideWhenUsed="1"/>
+    <w:lsdException w:name="Signature" w:semiHidden="1" w:unhideWhenUsed="1"/>
+    <w:lsdException w:name="Default Paragraph Font" w:semiHidden="1" w:uiPriority="1" w:unhideWhenUsed="1"/>
+    <w:lsdException w:name="Body Text" w:semiHidden="1" w:unhideWhenUsed="1"/>
+    <w:lsdException w:name="Body Text Indent" w:semiHidden="1" w:unhideWhenUsed="1"/>
+    <w:lsdException w:name="List Continue" w:semiHidden="1" w:unhideWhenUsed="1"/>
+    <w:lsdException w:name="List Continue 2" w:semiHidden="1" w:unhideWhenUsed="1"/>
+    <w:lsdException w:name="List Continue 3" w:semiHidden="1" w:unhideWhenUsed="1"/>
+    <w:lsdException w:name="List Continue 4" w:semiHidden="1" w:unhideWhenUsed="1"/>
+    <w:lsdException w:name="List Continue 5" w:semiHidden="1" w:unhideWhenUsed="1"/>
+    <w:lsdException w:name="Message Header" w:semiHidden="1" w:unhideWhenUsed="1"/>
+    <w:lsdException w:name="Subtitle" w:uiPriority="11" w:qFormat="1"/>
+    <w:lsdException w:name="Salutation" w:semiHidden="1" w:unhideWhenUsed="1"/>
+    <w:lsdException w:name="Date" w:semiHidden="1" w:unhideWhenUsed="1"/>
+    <w:lsdException w:name="Body Text First Indent" w:semiHidden="1" w:unhideWhenUsed="1"/>
+    <w:lsdException w:name="Body Text First Indent 2" w:semiHidden="1" w:unhideWhenUsed="1"/>
+    <w:lsdException w:name="Note Heading" w:semiHidden="1" w:unhideWhenUsed="1"/>
+    <w:lsdException w:name="Body Text 2" w:semiHidden="1" w:unhideWhenUsed="1"/>
+    <w:lsdException w:name="Body Text 3" w:semiHidden="1" w:unhideWhenUsed="1"/>
+    <w:lsdException w:name="Body Text Indent 2" w:semiHidden="1" w:unhideWhenUsed="1"/>
+    <w:lsdException w:name="Body Text Indent 3" w:semiHidden="1" w:unhideWhenUsed="1"/>
+    <w:lsdException w:name="Block Text" w:semiHidden="1" w:unhideWhenUsed="1"/>
+    <w:lsdException w:name="Hyperlink" w:semiHidden="1" w:unhideWhenUsed="1"/>
+    <w:lsdException w:name="FollowedHyperlink" w:semiHidden="1" w:unhideWhenUsed="1"/>
+    <w:lsdException w:name="Strong" w:uiPriority="22" w:qFormat="1"/>
+    <w:lsdException w:name="Emphasis" w:uiPriority="20" w:qFormat="1"/>
+    <w:lsdException w:name="Document Map" w:semiHidden="1" w:unhideWhenUsed="1"/>
+    <w:lsdException w:name="Plain Text" w:semiHidden="1" w:unhideWhenUsed="1"/>
+    <w:lsdException w:name="E-mail Signature" w:semiHidden="1" w:unhideWhenUsed="1"/>
+    <w:lsdException w:name="HTML Top of Form" w:semiHidden="1" w:unhideWhenUsed="1"/>
+    <w:lsdException w:name="HTML Bottom of Form" w:semiHidden="1" w:unhideWhenUsed="1"/>
+    <w:lsdException w:name="Normal (Web)" w:semiHidden="1" w:unhideWhenUsed="1"/>
+    <w:lsdException w:name="HTML Acronym" w:semiHidden="1" w:unhideWhenUsed="1"/>
+    <w:lsdException w:name="HTML Address" w:semiHidden="1" w:unhideWhenUsed="1"/>
+    <w:lsdException w:name="HTML Cite" w:semiHidden="1" w:unhideWhenUsed="1"/>
+    <w:lsdException w:name="HTML Code" w:semiHidden="1" w:unhideWhenUsed="1"/>
+    <w:lsdException w:name="HTML Definition" w:semiHidden="1" w:unhideWhenUsed="1"/>
+    <w:lsdException w:name="HTML Keyboard" w:semiHidden="1" w:unhideWhenUsed="1"/>
+    <w:lsdException w:name="HTML Preformatted" w:semiHidden="1" w:unhideWhenUsed="1"/>
+    <w:lsdException w:name="HTML Sample" w:semiHidden="1" w:unhideWhenUsed="1"/>
+    <w:lsdException w:name="HTML Typewriter" w:semiHidden="1" w:unhideWhenUsed="1"/>
+    <w:lsdException w:name="HTML Variable" w:semiHidden="1" w:unhideWhenUsed="1"/>
+    <w:lsdException w:name="Normal Table" w:semiHidden="1" w:unhideWhenUsed="1"/>
+    <w:lsdException w:name="annotation subject" w:semiHidden="1" w:unhideWhenUsed="1"/>
+    <w:lsdException w:name="No List" w:semiHidden="1" w:unhideWhenUsed="1"/>
+    <w:lsdException w:name="Outline List 1" w:semiHidden="1" w:unhideWhenUsed="1"/>
+    <w:lsdException w:name="Outline List 2" w:semiHidden="1" w:unhideWhenUsed="1"/>
+    <w:lsdException w:name="Outline List 3" w:semiHidden="1" w:unhideWhenUsed="1"/>
+    <w:lsdException w:name="Table Simple 1" w:semiHidden="1" w:unhideWhenUsed="1"/>
+    <w:lsdException w:name="Table Simple 2" w:semiHidden="1" w:unhideWhenUsed="1"/>
+    <w:lsdException w:name="Table Simple 3" w:semiHidden="1" w:unhideWhenUsed="1"/>
+    <w:lsdException w:name="Table Classic 1" w:semiHidden="1" w:unhideWhenUsed="1"/>
+    <w:lsdException w:name="Table Classic 2" w:semiHidden="1" w:unhideWhenUsed="1"/>
+    <w:lsdException w:name="Table Classic 3" w:semiHidden="1" w:unhideWhenUsed="1"/>
+    <w:lsdException w:name="Table Classic 4" w:semiHidden="1" w:unhideWhenUsed="1"/>
+    <w:lsdException w:name="Table Colorful 1" w:semiHidden="1" w:unhideWhenUsed="1"/>
+    <w:lsdException w:name="Table Colorful 2" w:semiHidden="1" w:unhideWhenUsed="1"/>
+    <w:lsdException w:name="Table Colorful 3" w:semiHidden="1" w:unhideWhenUsed="1"/>
+    <w:lsdException w:name="Table Columns 1" w:semiHidden="1" w:unhideWhenUsed="1"/>
+    <w:lsdException w:name="Table Columns 2" w:semiHidden="1" w:unhideWhenUsed="1"/>
+    <w:lsdException w:name="Table Columns 3" w:semiHidden="1" w:unhideWhenUsed="1"/>
+    <w:lsdException w:name="Table Columns 4" w:semiHidden="1" w:unhideWhenUsed="1"/>
+    <w:lsdException w:name="Table Columns 5" w:semiHidden="1" w:unhideWhenUsed="1"/>
+    <w:lsdException w:name="Table Grid 1" w:semiHidden="1" w:unhideWhenUsed="1"/>
+    <w:lsdException w:name="Table Grid 2" w:semiHidden="1" w:unhideWhenUsed="1"/>
+    <w:lsdException w:name="Table Grid 3" w:semiHidden="1" w:unhideWhenUsed="1"/>
+    <w:lsdException w:name="Table Grid 4" w:semiHidden="1" w:unhideWhenUsed="1"/>
+    <w:lsdException w:name="Table Grid 5" w:semiHidden="1" w:unhideWhenUsed="1"/>
+    <w:lsdException w:name="Table Grid 6" w:semiHidden="1" w:unhideWhenUsed="1"/>
+    <w:lsdException w:name="Table Grid 7" w:semiHidden="1" w:unhideWhenUsed="1"/>
+    <w:lsdException w:name="Table Grid 8" w:semiHidden="1" w:unhideWhenUsed="1"/>
+    <w:lsdException w:name="Table List 1" w:semiHidden="1" w:unhideWhenUsed="1"/>
+    <w:lsdException w:name="Table List 2" w:semiHidden="1" w:unhideWhenUsed="1"/>
+    <w:lsdException w:name="Table List 3" w:semiHidden="1" w:unhideWhenUsed="1"/>
+    <w:lsdException w:name="Table List 4" w:semiHidden="1" w:unhideWhenUsed="1"/>
+    <w:lsdException w:name="Table List 5" w:semiHidden="1" w:unhideWhenUsed="1"/>
+    <w:lsdException w:name="Table List 6" w:semiHidden="1" w:unhideWhenUsed="1"/>
+    <w:lsdException w:name="Table List 7" w:semiHidden="1" w:unhideWhenUsed="1"/>
+    <w:lsdException w:name="Table List 8" w:semiHidden="1" w:unhideWhenUsed="1"/>
+    <w:lsdException w:name="Table 3D effects 1" w:semiHidden="1" w:unhideWhenUsed="1"/>
+    <w:lsdException w:name="Table 3D effects 2" w:semiHidden="1" w:unhideWhenUsed="1"/>
+    <w:lsdException w:name="Table 3D effects 3" w:semiHidden="1" w:unhideWhenUsed="1"/>
+    <w:lsdException w:name="Table Contemporary" w:semiHidden="1" w:unhideWhenUsed="1"/>
+    <w:lsdException w:name="Table Elegant" w:semiHidden="1" w:unhideWhenUsed="1"/>
+    <w:lsdException w:name="Table Professional" w:semiHidden="1" w:unhideWhenUsed="1"/>
+    <w:lsdException w:name="Table Subtle 1" w:semiHidden="1" w:unhideWhenUsed="1"/>
+    <w:lsdException w:name="Table Subtle 2" w:semiHidden="1" w:unhideWhenUsed="1"/>
+    <w:lsdException w:name="Table Web 1" w:semiHidden="1" w:unhideWhenUsed="1"/>
+    <w:lsdException w:name="Table Web 2" w:semiHidden="1" w:unhideWhenUsed="1"/>
+    <w:lsdException w:name="Table Web 3" w:semiHidden="1" w:unhideWhenUsed="1"/>
+    <w:lsdException w:name="Balloon Text" w:semiHidden="1" w:unhideWhenUsed="1"/>
+    <w:lsdException w:name="Table Grid" w:uiPriority="39"/>
+    <w:lsdException w:name="Table Theme" w:semiHidden="1" w:unhideWhenUsed="1"/>
+    <w:lsdException w:name="Placeholder Text" w:semiHidden="1"/>
+    <w:lsdException w:name="No Spacing" w:uiPriority="1" w:qFormat="1"/>
+    <w:lsdException w:name="Light Shading" w:uiPriority="60"/>
+    <w:lsdException w:name="Light List" w:uiPriority="61"/>
+    <w:lsdException w:name="Light Grid" w:uiPriority="62"/>
+    <w:lsdException w:name="Medium Shading 1" w:uiPriority="63"/>
+    <w:lsdException w:name="Medium Shading 2" w:uiPriority="64"/>
+    <w:lsdException w:name="Medium List 1" w:uiPriority="65"/>
+    <w:lsdException w:name="Medium List 2" w:uiPriority="66"/>
+    <w:lsdException w:name="Medium Grid 1" w:uiPriority="67"/>
+    <w:lsdException w:name="Medium Grid 2" w:uiPriority="68"/>
+    <w:lsdException w:name="Medium Grid 3" w:uiPriority="69"/>
+    <w:lsdException w:name="Dark List" w:uiPriority="70"/>
+    <w:lsdException w:name="Colorful Shading" w:uiPriority="71"/>
+    <w:lsdException w:name="Colorful List" w:uiPriority="72"/>
+    <w:lsdException w:name="Colorful Grid" w:uiPriority="73"/>
+    <w:lsdException w:name="Light Shading Accent 1" w:uiPriority="60"/>
+    <w:lsdException w:name="Light List Accent 1" w:uiPriority="61"/>
+    <w:lsdException w:name="Light Grid Accent 1" w:uiPriority="62"/>
+    <w:lsdException w:name="Medium Shading 1 Accent 1" w:uiPriority="63"/>
+    <w:lsdException w:name="Medium Shading 2 Accent 1" w:uiPriority="64"/>
+    <w:lsdException w:name="Medium List 1 Accent 1" w:uiPriority="65"/>
+    <w:lsdException w:name="Revision" w:semiHidden="1"/>
+    <w:lsdException w:name="List Paragraph" w:uiPriority="34" w:qFormat="1"/>
+    <w:lsdException w:name="Quote" w:uiPriority="29" w:qFormat="1"/>
+    <w:lsdException w:name="Intense Quote" w:uiPriority="30" w:qFormat="1"/>
+    <w:lsdException w:name="Medium List 2 Accent 1" w:uiPriority="66"/>
+    <w:lsdException w:name="Medium Grid 1 Accent 1" w:uiPriority="67"/>
+    <w:lsdException w:name="Medium Grid 2 Accent 1" w:uiPriority="68"/>
+    <w:lsdException w:name="Medium Grid 3 Accent 1" w:uiPriority="69"/>
+    <w:lsdException w:name="Dark List Accent 1" w:uiPriority="70"/>
+    <w:lsdException w:name="Colorful Shading Accent 1" w:uiPriority="71"/>
+    <w:lsdException w:name="Colorful List Accent 1" w:uiPriority="72"/>
+    <w:lsdException w:name="Colorful Grid Accent 1" w:uiPriority="73"/>
+    <w:lsdException w:name="Light Shading Accent 2" w:uiPriority="60"/>
+    <w:lsdException w:name="Light List Accent 2" w:uiPriority="61"/>
+    <w:lsdException w:name="Light Grid Accent 2" w:uiPriority="62"/>
+    <w:lsdException w:name="Medium Shading 1 Accent 2" w:uiPriority="63"/>
+    <w:lsdException w:name="Medium Shading 2 Accent 2" w:uiPriority="64"/>
+    <w:lsdException w:name="Medium List 1 Accent 2" w:uiPriority="65"/>
+    <w:lsdException w:name="Medium List 2 Accent 2" w:uiPriority="66"/>
+    <w:lsdException w:name="Medium Grid 1 Accent 2" w:uiPriority="67"/>
+    <w:lsdException w:name="Medium Grid 2 Accent 2" w:uiPriority="68"/>
+    <w:lsdException w:name="Medium Grid 3 Accent 2" w:uiPriority="69"/>
+    <w:lsdException w:name="Dark List Accent 2" w:uiPriority="70"/>
+    <w:lsdException w:name="Colorful Shading Accent 2" w:uiPriority="71"/>
+    <w:lsdException w:name="Colorful List Accent 2" w:uiPriority="72"/>
+    <w:lsdException w:name="Colorful Grid Accent 2" w:uiPriority="73"/>
+    <w:lsdException w:name="Light Shading Accent 3" w:uiPriority="60"/>
+    <w:lsdException w:name="Light List Accent 3" w:uiPriority="61"/>
+    <w:lsdException w:name="Light Grid Accent 3" w:uiPriority="62"/>
+    <w:lsdException w:name="Medium Shading 1 Accent 3" w:uiPriority="63"/>
+    <w:lsdException w:name="Medium Shading 2 Accent 3" w:uiPriority="64"/>
+    <w:lsdException w:name="Medium List 1 Accent 3" w:uiPriority="65"/>
+    <w:lsdException w:name="Medium List 2 Accent 3" w:uiPriority="66"/>
+    <w:lsdException w:name="Medium Grid 1 Accent 3" w:uiPriority="67"/>
+    <w:lsdException w:name="Medium Grid 2 Accent 3" w:uiPriority="68"/>
+    <w:lsdException w:name="Medium Grid 3 Accent 3" w:uiPriority="69"/>
+    <w:lsdException w:name="Dark List Accent 3" w:uiPriority="70"/>
+    <w:lsdException w:name="Colorful Shading Accent 3" w:uiPriority="71"/>
+    <w:lsdException w:name="Colorful List Accent 3" w:uiPriority="72"/>
+    <w:lsdException w:name="Colorful Grid Accent 3" w:uiPriority="73"/>
+    <w:lsdException w:name="Light Shading Accent 4" w:uiPriority="60"/>
+    <w:lsdException w:name="Light List Accent 4" w:uiPriority="61"/>
+    <w:lsdException w:name="Light Grid Accent 4" w:uiPriority="62"/>
+    <w:lsdException w:name="Medium Shading 1 Accent 4" w:uiPriority="63"/>
+    <w:lsdException w:name="Medium Shading 2 Accent 4" w:uiPriority="64"/>
+    <w:lsdException w:name="Medium List 1 Accent 4" w:uiPriority="65"/>
+    <w:lsdException w:name="Medium List 2 Accent 4" w:uiPriority="66"/>
+    <w:lsdException w:name="Medium Grid 1 Accent 4" w:uiPriority="67"/>
+    <w:lsdException w:name="Medium Grid 2 Accent 4" w:uiPriority="68"/>
+    <w:lsdException w:name="Medium Grid 3 Accent 4" w:uiPriority="69"/>
+    <w:lsdException w:name="Dark List Accent 4" w:uiPriority="70"/>
+    <w:lsdException w:name="Colorful Shading Accent 4" w:uiPriority="71"/>
+    <w:lsdException w:name="Colorful List Accent 4" w:uiPriority="72"/>
+    <w:lsdException w:name="Colorful Grid Accent 4" w:uiPriority="73"/>
+    <w:lsdException w:name="Light Shading Accent 5" w:uiPriority="60"/>
+    <w:lsdException w:name="Light List Accent 5" w:uiPriority="61"/>
+    <w:lsdException w:name="Light Grid Accent 5" w:uiPriority="62"/>
+    <w:lsdException w:name="Medium Shading 1 Accent 5" w:uiPriority="63"/>
+    <w:lsdException w:name="Medium Shading 2 Accent 5" w:uiPriority="64"/>
+    <w:lsdException w:name="Medium List 1 Accent 5" w:uiPriority="65"/>
+    <w:lsdException w:name="Medium List 2 Accent 5" w:uiPriority="66"/>
+    <w:lsdException w:name="Medium Grid 1 Accent 5" w:uiPriority="67"/>
+    <w:lsdException w:name="Medium Grid 2 Accent 5" w:uiPriority="68"/>
+    <w:lsdException w:name="Medium Grid 3 Accent 5" w:uiPriority="69"/>
+    <w:lsdException w:name="Dark List Accent 5" w:uiPriority="70"/>
+    <w:lsdException w:name="Colorful Shading Accent 5" w:uiPriority="71"/>
+    <w:lsdException w:name="Colorful List Accent 5" w:uiPriority="72"/>
+    <w:lsdException w:name="Colorful Grid Accent 5" w:uiPriority="73"/>
+    <w:lsdException w:name="Light Shading Accent 6" w:uiPriority="60"/>
+    <w:lsdException w:name="Light List Accent 6" w:uiPriority="61"/>
+    <w:lsdException w:name="Light Grid Accent 6" w:uiPriority="62"/>
+    <w:lsdException w:name="Medium Shading 1 Accent 6" w:uiPriority="63"/>
+    <w:lsdException w:name="Medium Shading 2 Accent 6" w:uiPriority="64"/>
+    <w:lsdException w:name="Medium List 1 Accent 6" w:uiPriority="65"/>
+    <w:lsdException w:name="Medium List 2 Accent 6" w:uiPriority="66"/>
+    <w:lsdException w:name="Medium Grid 1 Accent 6" w:uiPriority="67"/>
+    <w:lsdException w:name="Medium Grid 2 Accent 6" w:uiPriority="68"/>
+    <w:lsdException w:name="Medium Grid 3 Accent 6" w:uiPriority="69"/>
+    <w:lsdException w:name="Dark List Accent 6" w:uiPriority="70"/>
+    <w:lsdException w:name="Colorful Shading Accent 6" w:uiPriority="71"/>
+    <w:lsdException w:name="Colorful List Accent 6" w:uiPriority="72"/>
+    <w:lsdException w:name="Colorful Grid Accent 6" w:uiPriority="73"/>
+    <w:lsdException w:name="Subtle Emphasis" w:uiPriority="19" w:qFormat="1"/>
+    <w:lsdException w:name="Intense Emphasis" w:uiPriority="21" w:qFormat="1"/>
+    <w:lsdException w:name="Subtle Reference" w:uiPriority="31" w:qFormat="1"/>
+    <w:lsdException w:name="Intense Reference" w:uiPriority="32" w:qFormat="1"/>
+    <w:lsdException w:name="Book Title" w:uiPriority="33" w:qFormat="1"/>
+    <w:lsdException w:name="Bibliography" w:semiHidden="1" w:uiPriority="37" w:unhideWhenUsed="1"/>
+    <w:lsdException w:name="TOC Heading" w:semiHidden="1" w:uiPriority="39" w:unhideWhenUsed="1" w:qFormat="1"/>
+    <w:lsdException w:name="Plain Table 1" w:uiPriority="41"/>
+    <w:lsdException w:name="Plain Table 2" w:uiPriority="42"/>
+    <w:lsdException w:name="Plain Table 3" w:uiPriority="43"/>
+    <w:lsdException w:name="Plain Table 4" w:uiPriority="44"/>
+    <w:lsdException w:name="Plain Table 5" w:uiPriority="45"/>
+    <w:lsdException w:name="Grid Table Light" w:uiPriority="40"/>
+    <w:lsdException w:name="Grid Table 1 Light" w:uiPriority="46"/>
+    <w:lsdException w:name="Grid Table 2" w:uiPriority="47"/>
+    <w:lsdException w:name="Grid Table 3" w:uiPriority="48"/>
+    <w:lsdException w:name="Grid Table 4" w:uiPriority="49"/>
+    <w:lsdException w:name="Grid Table 5 Dark" w:uiPriority="50"/>
+    <w:lsdException w:name="Grid Table 6 Colorful" w:uiPriority="51"/>
+    <w:lsdException w:name="Grid Table 7 Colorful" w:uiPriority="52"/>
+    <w:lsdException w:name="Grid Table 1 Light Accent 1" w:uiPriority="46"/>
+    <w:lsdException w:name="Grid Table 2 Accent 1" w:uiPriority="47"/>
+    <w:lsdException w:name="Grid Table 3 Accent 1" w:uiPriority="48"/>
+    <w:lsdException w:name="Grid Table 4 Accent 1" w:uiPriority="49"/>
+    <w:lsdException w:name="Grid Table 5 Dark Accent 1" w:uiPriority="50"/>
+    <w:lsdException w:name="Grid Table 6 Colorful Accent 1" w:uiPriority="51"/>
+    <w:lsdException w:name="Grid Table 7 Colorful Accent 1" w:uiPriority="52"/>
+    <w:lsdException w:name="Grid Table 1 Light Accent 2" w:uiPriority="46"/>
+    <w:lsdException w:name="Grid Table 2 Accent 2" w:uiPriority="47"/>
+    <w:lsdException w:name="Grid Table 3 Accent 2" w:uiPriority="48"/>
+    <w:lsdException w:name="Grid Table 4 Accent 2" w:uiPriority="49"/>
+    <w:lsdException w:name="Grid Table 5 Dark Accent 2" w:uiPriority="50"/>
+    <w:lsdException w:name="Grid Table 6 Colorful Accent 2" w:uiPriority="51"/>
+    <w:lsdException w:name="Grid Table 7 Colorful Accent 2" w:uiPriority="52"/>
+    <w:lsdException w:name="Grid Table 1 Light Accent 3" w:uiPriority="46"/>
+    <w:lsdException w:name="Grid Table 2 Accent 3" w:uiPriority="47"/>
+    <w:lsdException w:name="Grid Table 3 Accent 3" w:uiPriority="48"/>
+    <w:lsdException w:name="Grid Table 4 Accent 3" w:uiPriority="49"/>
+    <w:lsdException w:name="Grid Table 5 Dark Accent 3" w:uiPriority="50"/>
+    <w:lsdException w:name="Grid Table 6 Colorful Accent 3" w:uiPriority="51"/>
+    <w:lsdException w:name="Grid Table 7 Colorful Accent 3" w:uiPriority="52"/>
+    <w:lsdException w:name="Grid Table 1 Light Accent 4" w:uiPriority="46"/>
+    <w:lsdException w:name="Grid Table 2 Accent 4" w:uiPriority="47"/>
+    <w:lsdException w:name="Grid Table 3 Accent 4" w:uiPriority="48"/>
+    <w:lsdException w:name="Grid Table 4 Accent 4" w:uiPriority="49"/>
+    <w:lsdException w:name="Grid Table 5 Dark Accent 4" w:uiPriority="50"/>
+    <w:lsdException w:name="Grid Table 6 Colorful Accent 4" w:uiPriority="51"/>
+    <w:lsdException w:name="Grid Table 7 Colorful Accent 4" w:uiPriority="52"/>
+    <w:lsdException w:name="Grid Table 1 Light Accent 5" w:uiPriority="46"/>
+    <w:lsdException w:name="Grid Table 2 Accent 5" w:uiPriority="47"/>
+    <w:lsdException w:name="Grid Table 3 Accent 5" w:uiPriority="48"/>
+    <w:lsdException w:name="Grid Table 4 Accent 5" w:uiPriority="49"/>
+    <w:lsdException w:name="Grid Table 5 Dark Accent 5" w:uiPriority="50"/>
+    <w:lsdException w:name="Grid Table 6 Colorful Accent 5" w:uiPriority="51"/>
+    <w:lsdException w:name="Grid Table 7 Colorful Accent 5" w:uiPriority="52"/>
+    <w:lsdException w:name="Grid Table 1 Light Accent 6" w:uiPriority="46"/>
+    <w:lsdException w:name="Grid Table 2 Accent 6" w:uiPriority="47"/>
+    <w:lsdException w:name="Grid Table 3 Accent 6" w:uiPriority="48"/>
+    <w:lsdException w:name="Grid Table 4 Accent 6" w:uiPriority="49"/>
+    <w:lsdException w:name="Grid Table 5 Dark Accent 6" w:uiPriority="50"/>
+    <w:lsdException w:name="Grid Table 6 Colorful Accent 6" w:uiPriority="51"/>
+    <w:lsdException w:name="Grid Table 7 Colorful Accent 6" w:uiPriority="52"/>
+    <w:lsdException w:name="List Table 1 Light" w:uiPriority="46"/>
+    <w:lsdException w:name="List Table 2" w:uiPriority="47"/>
+    <w:lsdException w:name="List Table 3" w:uiPriority="48"/>
+    <w:lsdException w:name="List Table 4" w:uiPriority="49"/>
+    <w:lsdException w:name="List Table 5 Dark" w:uiPriority="50"/>
+    <w:lsdException w:name="List Table 6 Colorful" w:uiPriority="51"/>
+    <w:lsdException w:name="List Table 7 Colorful" w:uiPriority="52"/>
+    <w:lsdException w:name="List Table 1 Light Accent 1" w:uiPriority="46"/>
+    <w:lsdException w:name="List Table 2 Accent 1" w:uiPriority="47"/>
+    <w:lsdException w:name="List Table 3 Accent 1" w:uiPriority="48"/>
+    <w:lsdException w:name="List Table 4 Accent 1" w:uiPriority="49"/>
+    <w:lsdException w:name="List Table 5 Dark Accent 1" w:uiPriority="50"/>
+    <w:lsdException w:name="List Table 6 Colorful Accent 1" w:uiPriority="51"/>
+    <w:lsdException w:name="List Table 7 Colorful Accent 1" w:uiPriority="52"/>
+    <w:lsdException w:name="List Table 1 Light Accent 2" w:uiPriority="46"/>
+    <w:lsdException w:name="List Table 2 Accent 2" w:uiPriority="47"/>
+    <w:lsdException w:name="List Table 3 Accent 2" w:uiPriority="48"/>
+    <w:lsdException w:name="List Table 4 Accent 2" w:uiPriority="49"/>
+    <w:lsdException w:name="List Table 5 Dark Accent 2" w:uiPriority="50"/>
+    <w:lsdException w:name="List Table 6 Colorful Accent 2" w:uiPriority="51"/>
+    <w:lsdException w:name="List Table 7 Colorful Accent 2" w:uiPriority="52"/>
+    <w:lsdException w:name="List Table 1 Light Accent 3" w:uiPriority="46"/>
+    <w:lsdException w:name="List Table 2 Accent 3" w:uiPriority="47"/>
+    <w:lsdException w:name="List Table 3 Accent 3" w:uiPriority="48"/>
+    <w:lsdException w:name="List Table 4 Accent 3" w:uiPriority="49"/>
+    <w:lsdException w:name="List Table 5 Dark Accent 3" w:uiPriority="50"/>
+    <w:lsdException w:name="List Table 6 Colorful Accent 3" w:uiPriority="51"/>
+    <w:lsdException w:name="List Table 7 Colorful Accent 3" w:uiPriority="52"/>
+    <w:lsdException w:name="List Table 1 Light Accent 4" w:uiPriority="46"/>
+    <w:lsdException w:name="List Table 2 Accent 4" w:uiPriority="47"/>
+    <w:lsdException w:name="List Table 3 Accent 4" w:uiPriority="48"/>
+    <w:lsdException w:name="List Table 4 Accent 4" w:uiPriority="49"/>
+    <w:lsdException w:name="List Table 5 Dark Accent 4" w:uiPriority="50"/>
+    <w:lsdException w:name="List Table 6 Colorful Accent 4" w:uiPriority="51"/>
+    <w:lsdException w:name="List Table 7 Colorful Accent 4" w:uiPriority="52"/>
+    <w:lsdException w:name="List Table 1 Light Accent 5" w:uiPriority="46"/>
+    <w:lsdException w:name="List Table 2 Accent 5" w:uiPriority="47"/>
+    <w:lsdException w:name="List Table 3 Accent 5" w:uiPriority="48"/>
+    <w:lsdException w:name="List Table 4 Accent 5" w:uiPriority="49"/>
+    <w:lsdException w:name="List Table 5 Dark Accent 5" w:uiPriority="50"/>
+    <w:lsdException w:name="List Table 6 Colorful Accent 5" w:uiPriority="51"/>
+    <w:lsdException w:name="List Table 7 Colorful Accent 5" w:uiPriority="52"/>
+    <w:lsdException w:name="List Table 1 Light Accent 6" w:uiPriority="46"/>
+    <w:lsdException w:name="List Table 2 Accent 6" w:uiPriority="47"/>
+    <w:lsdException w:name="List Table 3 Accent 6" w:uiPriority="48"/>
+    <w:lsdException w:name="List Table 4 Accent 6" w:uiPriority="49"/>
+    <w:lsdException w:name="List Table 5 Dark Accent 6" w:uiPriority="50"/>
+    <w:lsdException w:name="List Table 6 Colorful Accent 6" w:uiPriority="51"/>
+    <w:lsdException w:name="List Table 7 Colorful Accent 6" w:uiPriority="52"/>
+    <w:lsdException w:name="Mention" w:semiHidden="1" w:unhideWhenUsed="1"/>
+    <w:lsdException w:name="Smart Hyperlink" w:semiHidden="1" w:unhideWhenUsed="1"/>
+    <w:lsdException w:name="Hashtag" w:semiHidden="1" w:unhideWhenUsed="1"/>
+    <w:lsdException w:name="Unresolved Mention" w:semiHidden="1" w:unhideWhenUsed="1"/>
+  </w:latentStyles>
+  <w:style w:type="paragraph" w:default="1" w:styleId="Normal">
+    <w:name w:val="Normal"/>
+    <w:qFormat/>
   </w:style>
   <w:style w:type="paragraph" w:styleId="Heading1">
     <w:name w:val="heading 1"/>
     <w:basedOn w:val="Normal"/>
     <w:next w:val="Normal"/>
+    <w:uiPriority w:val="9"/>
+    <w:qFormat/>
     <w:pPr>
-      <w:keepNext w:val="1"/>
-      <w:keepLines w:val="1"/>
-      <w:pageBreakBefore w:val="0"/>
-      <w:spacing w:before="280" w:lineRule="auto"/>
+      <w:keepNext/>
+      <w:keepLines/>
+      <w:spacing w:before="280"/>
+      <w:outlineLvl w:val="0"/>
     </w:pPr>
     <w:rPr>
       <w:sz w:val="28"/>
@@ -1591,44 +1993,54 @@
     <w:name w:val="heading 2"/>
     <w:basedOn w:val="Normal"/>
     <w:next w:val="Normal"/>
+    <w:uiPriority w:val="9"/>
+    <w:unhideWhenUsed/>
+    <w:qFormat/>
     <w:pPr>
-      <w:keepNext w:val="1"/>
-      <w:keepLines w:val="1"/>
-      <w:pageBreakBefore w:val="0"/>
-      <w:spacing w:before="220" w:lineRule="auto"/>
+      <w:keepNext/>
+      <w:keepLines/>
+      <w:spacing w:before="220"/>
+      <w:outlineLvl w:val="1"/>
     </w:pPr>
     <w:rPr>
-      <w:b w:val="1"/>
+      <w:b/>
     </w:rPr>
   </w:style>
   <w:style w:type="paragraph" w:styleId="Heading3">
     <w:name w:val="heading 3"/>
     <w:basedOn w:val="Normal"/>
     <w:next w:val="Normal"/>
+    <w:uiPriority w:val="9"/>
+    <w:unhideWhenUsed/>
+    <w:qFormat/>
     <w:pPr>
-      <w:keepNext w:val="1"/>
-      <w:keepLines w:val="1"/>
+      <w:keepNext/>
+      <w:keepLines/>
       <w:pBdr>
-        <w:top w:color="auto" w:space="6" w:sz="0" w:val="none"/>
-        <w:left w:color="auto" w:space="6" w:sz="0" w:val="none"/>
-        <w:bottom w:color="auto" w:space="6" w:sz="0" w:val="none"/>
-        <w:right w:color="auto" w:space="6" w:sz="0" w:val="none"/>
+        <w:top w:val="none" w:sz="0" w:space="6" w:color="auto"/>
+        <w:left w:val="none" w:sz="0" w:space="6" w:color="auto"/>
+        <w:bottom w:val="none" w:sz="0" w:space="6" w:color="auto"/>
+        <w:right w:val="none" w:sz="0" w:space="6" w:color="auto"/>
       </w:pBdr>
-      <w:shd w:fill="d9d9d9" w:val="clear"/>
+      <w:shd w:val="clear" w:color="auto" w:fill="D9D9D9"/>
       <w:spacing w:line="240" w:lineRule="auto"/>
-      <w:ind w:left="810" w:firstLine="0"/>
+      <w:ind w:left="810"/>
+      <w:outlineLvl w:val="2"/>
     </w:pPr>
-    <w:rPr/>
   </w:style>
   <w:style w:type="paragraph" w:styleId="Heading4">
     <w:name w:val="heading 4"/>
     <w:basedOn w:val="Normal"/>
     <w:next w:val="Normal"/>
+    <w:uiPriority w:val="9"/>
+    <w:semiHidden/>
+    <w:unhideWhenUsed/>
+    <w:qFormat/>
     <w:pPr>
-      <w:keepNext w:val="1"/>
-      <w:keepLines w:val="1"/>
-      <w:pageBreakBefore w:val="0"/>
-      <w:spacing w:after="80" w:before="280" w:lineRule="auto"/>
+      <w:keepNext/>
+      <w:keepLines/>
+      <w:spacing w:before="280" w:after="80"/>
+      <w:outlineLvl w:val="3"/>
     </w:pPr>
     <w:rPr>
       <w:color w:val="666666"/>
@@ -1640,43 +2052,76 @@
     <w:name w:val="heading 5"/>
     <w:basedOn w:val="Normal"/>
     <w:next w:val="Normal"/>
+    <w:uiPriority w:val="9"/>
+    <w:semiHidden/>
+    <w:unhideWhenUsed/>
+    <w:qFormat/>
     <w:pPr>
-      <w:keepNext w:val="1"/>
-      <w:keepLines w:val="1"/>
-      <w:pageBreakBefore w:val="0"/>
-      <w:spacing w:after="80" w:before="240" w:lineRule="auto"/>
+      <w:keepNext/>
+      <w:keepLines/>
+      <w:spacing w:before="240" w:after="80"/>
+      <w:outlineLvl w:val="4"/>
     </w:pPr>
     <w:rPr>
       <w:color w:val="666666"/>
-      <w:sz w:val="22"/>
-      <w:szCs w:val="22"/>
     </w:rPr>
   </w:style>
   <w:style w:type="paragraph" w:styleId="Heading6">
     <w:name w:val="heading 6"/>
     <w:basedOn w:val="Normal"/>
     <w:next w:val="Normal"/>
+    <w:uiPriority w:val="9"/>
+    <w:semiHidden/>
+    <w:unhideWhenUsed/>
+    <w:qFormat/>
     <w:pPr>
-      <w:keepNext w:val="1"/>
-      <w:keepLines w:val="1"/>
-      <w:pageBreakBefore w:val="0"/>
-      <w:spacing w:after="80" w:before="240" w:lineRule="auto"/>
+      <w:keepNext/>
+      <w:keepLines/>
+      <w:spacing w:before="240" w:after="80"/>
+      <w:outlineLvl w:val="5"/>
     </w:pPr>
     <w:rPr>
-      <w:i w:val="1"/>
+      <w:i/>
       <w:color w:val="666666"/>
-      <w:sz w:val="22"/>
-      <w:szCs w:val="22"/>
     </w:rPr>
+  </w:style>
+  <w:style w:type="character" w:default="1" w:styleId="DefaultParagraphFont">
+    <w:name w:val="Default Paragraph Font"/>
+    <w:uiPriority w:val="1"/>
+    <w:semiHidden/>
+    <w:unhideWhenUsed/>
+  </w:style>
+  <w:style w:type="table" w:default="1" w:styleId="TableNormal">
+    <w:name w:val="Normal Table"/>
+    <w:uiPriority w:val="99"/>
+    <w:semiHidden/>
+    <w:unhideWhenUsed/>
+    <w:tblPr>
+      <w:tblInd w:w="0" w:type="dxa"/>
+      <w:tblCellMar>
+        <w:top w:w="0" w:type="dxa"/>
+        <w:left w:w="108" w:type="dxa"/>
+        <w:bottom w:w="0" w:type="dxa"/>
+        <w:right w:w="108" w:type="dxa"/>
+      </w:tblCellMar>
+    </w:tblPr>
+  </w:style>
+  <w:style w:type="numbering" w:default="1" w:styleId="NoList">
+    <w:name w:val="No List"/>
+    <w:uiPriority w:val="99"/>
+    <w:semiHidden/>
+    <w:unhideWhenUsed/>
   </w:style>
   <w:style w:type="paragraph" w:styleId="Title">
     <w:name w:val="Title"/>
     <w:basedOn w:val="Normal"/>
     <w:next w:val="Normal"/>
+    <w:uiPriority w:val="10"/>
+    <w:qFormat/>
     <w:pPr>
-      <w:keepNext w:val="1"/>
-      <w:keepLines w:val="1"/>
-      <w:spacing w:before="0" w:lineRule="auto"/>
+      <w:keepNext/>
+      <w:keepLines/>
+      <w:spacing w:before="0"/>
     </w:pPr>
     <w:rPr>
       <w:sz w:val="36"/>
@@ -1687,13 +2132,15 @@
     <w:name w:val="Subtitle"/>
     <w:basedOn w:val="Normal"/>
     <w:next w:val="Normal"/>
+    <w:uiPriority w:val="11"/>
+    <w:qFormat/>
     <w:pPr>
-      <w:keepNext w:val="1"/>
-      <w:keepLines w:val="1"/>
-      <w:spacing w:after="200" w:before="0" w:lineRule="auto"/>
+      <w:keepNext/>
+      <w:keepLines/>
+      <w:spacing w:before="0" w:after="200"/>
     </w:pPr>
     <w:rPr>
-      <w:rFonts w:ascii="Roboto Light" w:cs="Roboto Light" w:eastAsia="Roboto Light" w:hAnsi="Roboto Light"/>
+      <w:rFonts w:ascii="Roboto Light" w:eastAsia="Roboto Light" w:hAnsi="Roboto Light" w:cs="Roboto Light"/>
       <w:sz w:val="28"/>
       <w:szCs w:val="28"/>
     </w:rPr>

</xml_diff>